<commit_message>
Installation Guide : api content access on dev stage
</commit_message>
<xml_diff>
--- a/Oplao Weather Map Installation Guide.docx
+++ b/Oplao Weather Map Installation Guide.docx
@@ -1195,7 +1195,19 @@
         <w:rPr>
           <w:lang w:val="en-US"/>
         </w:rPr>
-        <w:t xml:space="preserve">The backend is a python script launched as a REST service </w:t>
+        <w:t xml:space="preserve">The backend is a python script </w:t>
+      </w:r>
+      <w:r>
+        <w:rPr>
+          <w:lang w:val="en-US"/>
+        </w:rPr>
+        <w:t xml:space="preserve">being </w:t>
+      </w:r>
+      <w:r>
+        <w:rPr>
+          <w:lang w:val="en-US"/>
+        </w:rPr>
+        <w:t xml:space="preserve">launched as a REST service </w:t>
       </w:r>
     </w:p>
     <w:p>
@@ -1809,7 +1821,19 @@
         <w:rPr>
           <w:lang w:val="en-US"/>
         </w:rPr>
-        <w:t>The generator is a python script launched as a standalone application</w:t>
+        <w:t xml:space="preserve">The generator is a python script </w:t>
+      </w:r>
+      <w:r>
+        <w:rPr>
+          <w:lang w:val="en-US"/>
+        </w:rPr>
+        <w:t xml:space="preserve">being </w:t>
+      </w:r>
+      <w:r>
+        <w:rPr>
+          <w:lang w:val="en-US"/>
+        </w:rPr>
+        <w:t>launched as a standalone application</w:t>
       </w:r>
     </w:p>
     <w:p>
@@ -2431,23 +2455,7 @@
           <w:rStyle w:val="Emphasis"/>
           <w:lang w:val="en-US"/>
         </w:rPr>
-        <w:t>) ENGINE=</w:t>
-      </w:r>
-      <w:proofErr w:type="spellStart"/>
-      <w:r>
-        <w:rPr>
-          <w:rStyle w:val="Emphasis"/>
-          <w:lang w:val="en-US"/>
-        </w:rPr>
-        <w:t>InnoDB</w:t>
-      </w:r>
-      <w:proofErr w:type="spellEnd"/>
-      <w:r>
-        <w:rPr>
-          <w:rStyle w:val="Emphasis"/>
-          <w:lang w:val="en-US"/>
-        </w:rPr>
-        <w:t xml:space="preserve"> DEFAULT CHARSET=utf8</w:t>
+        <w:t>)</w:t>
       </w:r>
     </w:p>
     <w:p>
@@ -2717,8 +2725,6 @@
         </w:rPr>
         <w:t>”</w:t>
       </w:r>
-      <w:bookmarkStart w:id="0" w:name="_GoBack"/>
-      <w:bookmarkEnd w:id="0"/>
       <w:r>
         <w:rPr>
           <w:rStyle w:val="Emphasis"/>
@@ -2734,137 +2740,20 @@
         <w:ind w:left="1440"/>
         <w:rPr>
           <w:rStyle w:val="Emphasis"/>
-          <w:lang w:val="en-US"/>
-        </w:rPr>
-      </w:pPr>
-      <w:proofErr w:type="gramStart"/>
-      <w:r>
-        <w:rPr>
-          <w:rStyle w:val="Emphasis"/>
-          <w:i w:val="0"/>
-          <w:iCs w:val="0"/>
-          <w:lang w:val="en-US"/>
-        </w:rPr>
-        <w:t>filename</w:t>
-      </w:r>
-      <w:proofErr w:type="gramEnd"/>
-      <w:r>
-        <w:rPr>
-          <w:rStyle w:val="Emphasis"/>
-          <w:i w:val="0"/>
-          <w:iCs w:val="0"/>
-          <w:lang w:val="en-US"/>
-        </w:rPr>
-        <w:t xml:space="preserve"> = '/home/</w:t>
-      </w:r>
-      <w:proofErr w:type="spellStart"/>
-      <w:r>
-        <w:rPr>
-          <w:rStyle w:val="Emphasis"/>
-          <w:i w:val="0"/>
-          <w:iCs w:val="0"/>
-          <w:lang w:val="en-US"/>
-        </w:rPr>
-        <w:t>ubuntu</w:t>
-      </w:r>
-      <w:proofErr w:type="spellEnd"/>
-      <w:r>
-        <w:rPr>
-          <w:rStyle w:val="Emphasis"/>
-          <w:i w:val="0"/>
-          <w:iCs w:val="0"/>
-          <w:lang w:val="en-US"/>
-        </w:rPr>
-        <w:t>/</w:t>
-      </w:r>
-      <w:proofErr w:type="spellStart"/>
-      <w:r>
-        <w:rPr>
-          <w:rStyle w:val="Emphasis"/>
-          <w:i w:val="0"/>
-          <w:iCs w:val="0"/>
-          <w:lang w:val="en-US"/>
-        </w:rPr>
-        <w:t>maps_app</w:t>
-      </w:r>
-      <w:proofErr w:type="spellEnd"/>
-      <w:r>
-        <w:rPr>
-          <w:rStyle w:val="Emphasis"/>
-          <w:i w:val="0"/>
-          <w:iCs w:val="0"/>
-          <w:lang w:val="en-US"/>
-        </w:rPr>
-        <w:t>/generator/data/weather.csv'</w:t>
-      </w:r>
-      <w:r>
-        <w:rPr>
-          <w:rStyle w:val="Emphasis"/>
-          <w:i w:val="0"/>
-          <w:iCs w:val="0"/>
-          <w:lang w:val="en-US"/>
+        </w:rPr>
+      </w:pPr>
+      <w:r>
+        <w:rPr>
+          <w:rStyle w:val="Emphasis"/>
+        </w:rPr>
+        <w:t>filename = '/home/ubuntu/maps_app/generator/data/weather.csv'</w:t>
+      </w:r>
+      <w:r>
+        <w:rPr>
+          <w:rStyle w:val="Emphasis"/>
         </w:rPr>
         <w:br/>
-      </w:r>
-      <w:proofErr w:type="spellStart"/>
-      <w:r>
-        <w:rPr>
-          <w:rStyle w:val="Emphasis"/>
-          <w:i w:val="0"/>
-          <w:iCs w:val="0"/>
-          <w:lang w:val="en-US"/>
-        </w:rPr>
-        <w:t>zip_filename</w:t>
-      </w:r>
-      <w:proofErr w:type="spellEnd"/>
-      <w:r>
-        <w:rPr>
-          <w:rStyle w:val="Emphasis"/>
-          <w:i w:val="0"/>
-          <w:iCs w:val="0"/>
-          <w:lang w:val="en-US"/>
-        </w:rPr>
-        <w:t xml:space="preserve"> = '/home/</w:t>
-      </w:r>
-      <w:proofErr w:type="spellStart"/>
-      <w:r>
-        <w:rPr>
-          <w:rStyle w:val="Emphasis"/>
-          <w:i w:val="0"/>
-          <w:iCs w:val="0"/>
-          <w:lang w:val="en-US"/>
-        </w:rPr>
-        <w:t>ubuntu</w:t>
-      </w:r>
-      <w:proofErr w:type="spellEnd"/>
-      <w:r>
-        <w:rPr>
-          <w:rStyle w:val="Emphasis"/>
-          <w:i w:val="0"/>
-          <w:iCs w:val="0"/>
-          <w:lang w:val="en-US"/>
-        </w:rPr>
-        <w:t>/</w:t>
-      </w:r>
-      <w:proofErr w:type="spellStart"/>
-      <w:r>
-        <w:rPr>
-          <w:rStyle w:val="Emphasis"/>
-          <w:i w:val="0"/>
-          <w:iCs w:val="0"/>
-          <w:lang w:val="en-US"/>
-        </w:rPr>
-        <w:t>maps_app</w:t>
-      </w:r>
-      <w:proofErr w:type="spellEnd"/>
-      <w:r>
-        <w:rPr>
-          <w:rStyle w:val="Emphasis"/>
-          <w:i w:val="0"/>
-          <w:iCs w:val="0"/>
-          <w:lang w:val="en-US"/>
-        </w:rPr>
-        <w:t>/generator/data/wwo-data.csv.gz'</w:t>
+        <w:t>zip_filename = '/home/ubuntu/maps_app/generator/data/wwo-data.csv.gz'</w:t>
       </w:r>
     </w:p>
     <w:p>
@@ -2907,12 +2796,20 @@
           <w:lang w:val="en-US"/>
         </w:rPr>
       </w:pPr>
-      <w:r>
-        <w:rPr>
-          <w:rStyle w:val="Emphasis"/>
-          <w:lang w:val="en-US"/>
-        </w:rPr>
-        <w:t>Generator/</w:t>
+      <w:proofErr w:type="gramStart"/>
+      <w:r>
+        <w:rPr>
+          <w:rStyle w:val="Emphasis"/>
+          <w:lang w:val="en-US"/>
+        </w:rPr>
+        <w:t>g</w:t>
+      </w:r>
+      <w:r>
+        <w:rPr>
+          <w:rStyle w:val="Emphasis"/>
+          <w:lang w:val="en-US"/>
+        </w:rPr>
+        <w:t>enerator/</w:t>
       </w:r>
       <w:r>
         <w:rPr>
@@ -2921,6 +2818,7 @@
         </w:rPr>
         <w:t>main.py</w:t>
       </w:r>
+      <w:proofErr w:type="gramEnd"/>
     </w:p>
     <w:p>
       <w:pPr>
@@ -2940,6 +2838,11 @@
     </w:p>
     <w:p>
       <w:pPr>
+        <w:pStyle w:val="ListParagraph"/>
+        <w:numPr>
+          <w:ilvl w:val="0"/>
+          <w:numId w:val="9"/>
+        </w:numPr>
         <w:rPr>
           <w:lang w:val="en-US"/>
         </w:rPr>
@@ -2967,6 +2870,7 @@
     </w:p>
     <w:p>
       <w:pPr>
+        <w:ind w:firstLine="708"/>
         <w:rPr>
           <w:lang w:val="en-US"/>
         </w:rPr>
@@ -2985,6 +2889,283 @@
           <w:lang w:val="en-US"/>
         </w:rPr>
         <w:t xml:space="preserve"> </w:t>
+      </w:r>
+    </w:p>
+    <w:p>
+      <w:pPr>
+        <w:pStyle w:val="ListParagraph"/>
+        <w:numPr>
+          <w:ilvl w:val="0"/>
+          <w:numId w:val="9"/>
+        </w:numPr>
+        <w:rPr>
+          <w:lang w:val="en-US"/>
+        </w:rPr>
+      </w:pPr>
+      <w:r>
+        <w:rPr>
+          <w:lang w:val="en-US"/>
+        </w:rPr>
+        <w:t xml:space="preserve">On development stage you can publish the generated content with the script </w:t>
+      </w:r>
+      <w:r>
+        <w:rPr>
+          <w:rStyle w:val="Emphasis"/>
+          <w:lang w:val="en-US"/>
+        </w:rPr>
+        <w:t>api/</w:t>
+      </w:r>
+      <w:r>
+        <w:rPr>
+          <w:rStyle w:val="Emphasis"/>
+          <w:lang w:val="en-US"/>
+        </w:rPr>
+        <w:t>content_access.py</w:t>
+      </w:r>
+    </w:p>
+    <w:p>
+      <w:pPr>
+        <w:pStyle w:val="ListParagraph"/>
+        <w:rPr>
+          <w:lang w:val="en-US"/>
+        </w:rPr>
+      </w:pPr>
+      <w:r>
+        <w:rPr>
+          <w:lang w:val="en-US"/>
+        </w:rPr>
+        <w:t xml:space="preserve"> Please uncomment the following</w:t>
+      </w:r>
+      <w:r>
+        <w:rPr>
+          <w:lang w:val="en-US"/>
+        </w:rPr>
+        <w:t xml:space="preserve"> lines</w:t>
+      </w:r>
+      <w:r>
+        <w:rPr>
+          <w:lang w:val="en-US"/>
+        </w:rPr>
+        <w:t xml:space="preserve"> on the page api/weather.py in order to make the content accessible via the backend endpoint</w:t>
+      </w:r>
+      <w:bookmarkStart w:id="0" w:name="_GoBack"/>
+      <w:bookmarkEnd w:id="0"/>
+    </w:p>
+    <w:p>
+      <w:pPr>
+        <w:ind w:left="708"/>
+        <w:rPr>
+          <w:i/>
+          <w:iCs/>
+          <w:lang w:val="en-US"/>
+        </w:rPr>
+      </w:pPr>
+      <w:r>
+        <w:rPr>
+          <w:rStyle w:val="Emphasis"/>
+          <w:lang w:val="en-US"/>
+        </w:rPr>
+        <w:t>#for development only</w:t>
+      </w:r>
+      <w:r>
+        <w:rPr>
+          <w:rStyle w:val="Emphasis"/>
+          <w:lang w:val="en-US"/>
+        </w:rPr>
+        <w:br/>
+        <w:t xml:space="preserve">from </w:t>
+      </w:r>
+      <w:proofErr w:type="spellStart"/>
+      <w:r>
+        <w:rPr>
+          <w:rStyle w:val="Emphasis"/>
+          <w:lang w:val="en-US"/>
+        </w:rPr>
+        <w:t>content_access</w:t>
+      </w:r>
+      <w:proofErr w:type="spellEnd"/>
+      <w:r>
+        <w:rPr>
+          <w:rStyle w:val="Emphasis"/>
+          <w:lang w:val="en-US"/>
+        </w:rPr>
+        <w:t xml:space="preserve"> import </w:t>
+      </w:r>
+      <w:proofErr w:type="spellStart"/>
+      <w:r>
+        <w:rPr>
+          <w:rStyle w:val="Emphasis"/>
+          <w:lang w:val="en-US"/>
+        </w:rPr>
+        <w:t>get_image</w:t>
+      </w:r>
+      <w:proofErr w:type="spellEnd"/>
+      <w:r>
+        <w:rPr>
+          <w:rStyle w:val="Emphasis"/>
+          <w:lang w:val="en-US"/>
+        </w:rPr>
+        <w:br/>
+        <w:t xml:space="preserve">from </w:t>
+      </w:r>
+      <w:proofErr w:type="spellStart"/>
+      <w:r>
+        <w:rPr>
+          <w:rStyle w:val="Emphasis"/>
+          <w:lang w:val="en-US"/>
+        </w:rPr>
+        <w:t>content_access</w:t>
+      </w:r>
+      <w:proofErr w:type="spellEnd"/>
+      <w:r>
+        <w:rPr>
+          <w:rStyle w:val="Emphasis"/>
+          <w:lang w:val="en-US"/>
+        </w:rPr>
+        <w:t xml:space="preserve"> import </w:t>
+      </w:r>
+      <w:proofErr w:type="spellStart"/>
+      <w:r>
+        <w:rPr>
+          <w:rStyle w:val="Emphasis"/>
+          <w:lang w:val="en-US"/>
+        </w:rPr>
+        <w:t>get_wind</w:t>
+      </w:r>
+      <w:proofErr w:type="spellEnd"/>
+      <w:r>
+        <w:rPr>
+          <w:rStyle w:val="Emphasis"/>
+          <w:lang w:val="en-US"/>
+        </w:rPr>
+        <w:br/>
+      </w:r>
+      <w:proofErr w:type="spellStart"/>
+      <w:r>
+        <w:rPr>
+          <w:rStyle w:val="Emphasis"/>
+          <w:lang w:val="en-US"/>
+        </w:rPr>
+        <w:t>app.add_url_</w:t>
+      </w:r>
+      <w:proofErr w:type="gramStart"/>
+      <w:r>
+        <w:rPr>
+          <w:rStyle w:val="Emphasis"/>
+          <w:lang w:val="en-US"/>
+        </w:rPr>
+        <w:t>rule</w:t>
+      </w:r>
+      <w:proofErr w:type="spellEnd"/>
+      <w:r>
+        <w:rPr>
+          <w:rStyle w:val="Emphasis"/>
+          <w:lang w:val="en-US"/>
+        </w:rPr>
+        <w:t>(</w:t>
+      </w:r>
+      <w:proofErr w:type="gramEnd"/>
+      <w:r>
+        <w:rPr>
+          <w:rStyle w:val="Emphasis"/>
+          <w:lang w:val="en-US"/>
+        </w:rPr>
+        <w:t xml:space="preserve"> '/images/&lt;image&gt;', '</w:t>
+      </w:r>
+      <w:proofErr w:type="spellStart"/>
+      <w:r>
+        <w:rPr>
+          <w:rStyle w:val="Emphasis"/>
+          <w:lang w:val="en-US"/>
+        </w:rPr>
+        <w:t>get_image</w:t>
+      </w:r>
+      <w:proofErr w:type="spellEnd"/>
+      <w:r>
+        <w:rPr>
+          <w:rStyle w:val="Emphasis"/>
+          <w:lang w:val="en-US"/>
+        </w:rPr>
+        <w:t xml:space="preserve">', </w:t>
+      </w:r>
+      <w:proofErr w:type="spellStart"/>
+      <w:r>
+        <w:rPr>
+          <w:rStyle w:val="Emphasis"/>
+          <w:lang w:val="en-US"/>
+        </w:rPr>
+        <w:t>get_image</w:t>
+      </w:r>
+      <w:proofErr w:type="spellEnd"/>
+      <w:r>
+        <w:rPr>
+          <w:rStyle w:val="Emphasis"/>
+          <w:lang w:val="en-US"/>
+        </w:rPr>
+        <w:t>, methods=['GET'])</w:t>
+      </w:r>
+      <w:r>
+        <w:rPr>
+          <w:rStyle w:val="Emphasis"/>
+          <w:lang w:val="en-US"/>
+        </w:rPr>
+        <w:br/>
+      </w:r>
+      <w:proofErr w:type="spellStart"/>
+      <w:r>
+        <w:rPr>
+          <w:rStyle w:val="Emphasis"/>
+          <w:lang w:val="en-US"/>
+        </w:rPr>
+        <w:t>app.add_url_rule</w:t>
+      </w:r>
+      <w:proofErr w:type="spellEnd"/>
+      <w:r>
+        <w:rPr>
+          <w:rStyle w:val="Emphasis"/>
+          <w:lang w:val="en-US"/>
+        </w:rPr>
+        <w:t>( '/images/wind/&lt;wind&gt;', '</w:t>
+      </w:r>
+      <w:proofErr w:type="spellStart"/>
+      <w:r>
+        <w:rPr>
+          <w:rStyle w:val="Emphasis"/>
+          <w:lang w:val="en-US"/>
+        </w:rPr>
+        <w:t>get_wind</w:t>
+      </w:r>
+      <w:proofErr w:type="spellEnd"/>
+      <w:r>
+        <w:rPr>
+          <w:rStyle w:val="Emphasis"/>
+          <w:lang w:val="en-US"/>
+        </w:rPr>
+        <w:t xml:space="preserve">', </w:t>
+      </w:r>
+      <w:proofErr w:type="spellStart"/>
+      <w:r>
+        <w:rPr>
+          <w:rStyle w:val="Emphasis"/>
+          <w:lang w:val="en-US"/>
+        </w:rPr>
+        <w:t>get_wind</w:t>
+      </w:r>
+      <w:proofErr w:type="spellEnd"/>
+      <w:r>
+        <w:rPr>
+          <w:rStyle w:val="Emphasis"/>
+          <w:lang w:val="en-US"/>
+        </w:rPr>
+        <w:t>, methods=['GET'])</w:t>
+      </w:r>
+      <w:r>
+        <w:rPr>
+          <w:rStyle w:val="Emphasis"/>
+          <w:lang w:val="en-US"/>
+        </w:rPr>
+        <w:br/>
+        <w:t>#end of for development</w:t>
       </w:r>
     </w:p>
     <w:sectPr>
@@ -3000,6 +3181,95 @@
 <file path=word/numbering.xml><?xml version="1.0" encoding="utf-8"?>
 <w:numbering xmlns:wpc="http://schemas.microsoft.com/office/word/2010/wordprocessingCanvas" xmlns:mc="http://schemas.openxmlformats.org/markup-compatibility/2006" xmlns:o="urn:schemas-microsoft-com:office:office" xmlns:r="http://schemas.openxmlformats.org/officeDocument/2006/relationships" xmlns:m="http://schemas.openxmlformats.org/officeDocument/2006/math" xmlns:v="urn:schemas-microsoft-com:vml" xmlns:wp14="http://schemas.microsoft.com/office/word/2010/wordprocessingDrawing" xmlns:wp="http://schemas.openxmlformats.org/drawingml/2006/wordprocessingDrawing" xmlns:w10="urn:schemas-microsoft-com:office:word" xmlns:w="http://schemas.openxmlformats.org/wordprocessingml/2006/main" xmlns:w14="http://schemas.microsoft.com/office/word/2010/wordml" xmlns:w15="http://schemas.microsoft.com/office/word/2012/wordml" xmlns:wpg="http://schemas.microsoft.com/office/word/2010/wordprocessingGroup" xmlns:wpi="http://schemas.microsoft.com/office/word/2010/wordprocessingInk" xmlns:wne="http://schemas.microsoft.com/office/word/2006/wordml" xmlns:wps="http://schemas.microsoft.com/office/word/2010/wordprocessingShape" mc:Ignorable="w14 w15 wp14">
   <w:abstractNum w:abstractNumId="0" w15:restartNumberingAfterBreak="0">
+    <w:nsid w:val="14AC3AFB"/>
+    <w:multiLevelType w:val="hybridMultilevel"/>
+    <w:tmpl w:val="6A0CCF44"/>
+    <w:lvl w:ilvl="0" w:tplc="04190011">
+      <w:start w:val="1"/>
+      <w:numFmt w:val="decimal"/>
+      <w:lvlText w:val="%1)"/>
+      <w:lvlJc w:val="left"/>
+      <w:pPr>
+        <w:ind w:left="720" w:hanging="360"/>
+      </w:pPr>
+      <w:rPr>
+        <w:rFonts w:hint="default"/>
+      </w:rPr>
+    </w:lvl>
+    <w:lvl w:ilvl="1" w:tplc="04190019">
+      <w:start w:val="1"/>
+      <w:numFmt w:val="lowerLetter"/>
+      <w:lvlText w:val="%2."/>
+      <w:lvlJc w:val="left"/>
+      <w:pPr>
+        <w:ind w:left="1440" w:hanging="360"/>
+      </w:pPr>
+    </w:lvl>
+    <w:lvl w:ilvl="2" w:tplc="0419001B" w:tentative="1">
+      <w:start w:val="1"/>
+      <w:numFmt w:val="lowerRoman"/>
+      <w:lvlText w:val="%3."/>
+      <w:lvlJc w:val="right"/>
+      <w:pPr>
+        <w:ind w:left="2160" w:hanging="180"/>
+      </w:pPr>
+    </w:lvl>
+    <w:lvl w:ilvl="3" w:tplc="0419000F" w:tentative="1">
+      <w:start w:val="1"/>
+      <w:numFmt w:val="decimal"/>
+      <w:lvlText w:val="%4."/>
+      <w:lvlJc w:val="left"/>
+      <w:pPr>
+        <w:ind w:left="2880" w:hanging="360"/>
+      </w:pPr>
+    </w:lvl>
+    <w:lvl w:ilvl="4" w:tplc="04190019" w:tentative="1">
+      <w:start w:val="1"/>
+      <w:numFmt w:val="lowerLetter"/>
+      <w:lvlText w:val="%5."/>
+      <w:lvlJc w:val="left"/>
+      <w:pPr>
+        <w:ind w:left="3600" w:hanging="360"/>
+      </w:pPr>
+    </w:lvl>
+    <w:lvl w:ilvl="5" w:tplc="0419001B" w:tentative="1">
+      <w:start w:val="1"/>
+      <w:numFmt w:val="lowerRoman"/>
+      <w:lvlText w:val="%6."/>
+      <w:lvlJc w:val="right"/>
+      <w:pPr>
+        <w:ind w:left="4320" w:hanging="180"/>
+      </w:pPr>
+    </w:lvl>
+    <w:lvl w:ilvl="6" w:tplc="0419000F" w:tentative="1">
+      <w:start w:val="1"/>
+      <w:numFmt w:val="decimal"/>
+      <w:lvlText w:val="%7."/>
+      <w:lvlJc w:val="left"/>
+      <w:pPr>
+        <w:ind w:left="5040" w:hanging="360"/>
+      </w:pPr>
+    </w:lvl>
+    <w:lvl w:ilvl="7" w:tplc="04190019" w:tentative="1">
+      <w:start w:val="1"/>
+      <w:numFmt w:val="lowerLetter"/>
+      <w:lvlText w:val="%8."/>
+      <w:lvlJc w:val="left"/>
+      <w:pPr>
+        <w:ind w:left="5760" w:hanging="360"/>
+      </w:pPr>
+    </w:lvl>
+    <w:lvl w:ilvl="8" w:tplc="0419001B" w:tentative="1">
+      <w:start w:val="1"/>
+      <w:numFmt w:val="lowerRoman"/>
+      <w:lvlText w:val="%9."/>
+      <w:lvlJc w:val="right"/>
+      <w:pPr>
+        <w:ind w:left="6480" w:hanging="180"/>
+      </w:pPr>
+    </w:lvl>
+  </w:abstractNum>
+  <w:abstractNum w:abstractNumId="1" w15:restartNumberingAfterBreak="0">
     <w:nsid w:val="17EA1CB7"/>
     <w:multiLevelType w:val="hybridMultilevel"/>
     <w:tmpl w:val="48E839B6"/>
@@ -3088,7 +3358,7 @@
       </w:pPr>
     </w:lvl>
   </w:abstractNum>
-  <w:abstractNum w:abstractNumId="1" w15:restartNumberingAfterBreak="0">
+  <w:abstractNum w:abstractNumId="2" w15:restartNumberingAfterBreak="0">
     <w:nsid w:val="199C3892"/>
     <w:multiLevelType w:val="hybridMultilevel"/>
     <w:tmpl w:val="1BB2C592"/>
@@ -3177,7 +3447,7 @@
       </w:pPr>
     </w:lvl>
   </w:abstractNum>
-  <w:abstractNum w:abstractNumId="2" w15:restartNumberingAfterBreak="0">
+  <w:abstractNum w:abstractNumId="3" w15:restartNumberingAfterBreak="0">
     <w:nsid w:val="463A5075"/>
     <w:multiLevelType w:val="hybridMultilevel"/>
     <w:tmpl w:val="764CB72E"/>
@@ -3266,7 +3536,7 @@
       </w:pPr>
     </w:lvl>
   </w:abstractNum>
-  <w:abstractNum w:abstractNumId="3" w15:restartNumberingAfterBreak="0">
+  <w:abstractNum w:abstractNumId="4" w15:restartNumberingAfterBreak="0">
     <w:nsid w:val="476F43AF"/>
     <w:multiLevelType w:val="hybridMultilevel"/>
     <w:tmpl w:val="7124040C"/>
@@ -3355,7 +3625,7 @@
       </w:pPr>
     </w:lvl>
   </w:abstractNum>
-  <w:abstractNum w:abstractNumId="4" w15:restartNumberingAfterBreak="0">
+  <w:abstractNum w:abstractNumId="5" w15:restartNumberingAfterBreak="0">
     <w:nsid w:val="5D5A0745"/>
     <w:multiLevelType w:val="hybridMultilevel"/>
     <w:tmpl w:val="6EBEE928"/>
@@ -3444,7 +3714,7 @@
       </w:pPr>
     </w:lvl>
   </w:abstractNum>
-  <w:abstractNum w:abstractNumId="5" w15:restartNumberingAfterBreak="0">
+  <w:abstractNum w:abstractNumId="6" w15:restartNumberingAfterBreak="0">
     <w:nsid w:val="66CD2553"/>
     <w:multiLevelType w:val="hybridMultilevel"/>
     <w:tmpl w:val="6EBEE928"/>
@@ -3533,7 +3803,7 @@
       </w:pPr>
     </w:lvl>
   </w:abstractNum>
-  <w:abstractNum w:abstractNumId="6" w15:restartNumberingAfterBreak="0">
+  <w:abstractNum w:abstractNumId="7" w15:restartNumberingAfterBreak="0">
     <w:nsid w:val="69E95B0E"/>
     <w:multiLevelType w:val="hybridMultilevel"/>
     <w:tmpl w:val="75801ABA"/>
@@ -3622,7 +3892,7 @@
       </w:pPr>
     </w:lvl>
   </w:abstractNum>
-  <w:abstractNum w:abstractNumId="7" w15:restartNumberingAfterBreak="0">
+  <w:abstractNum w:abstractNumId="8" w15:restartNumberingAfterBreak="0">
     <w:nsid w:val="6BE56E2D"/>
     <w:multiLevelType w:val="hybridMultilevel"/>
     <w:tmpl w:val="39583E98"/>
@@ -3712,28 +3982,31 @@
     </w:lvl>
   </w:abstractNum>
   <w:num w:numId="1">
+    <w:abstractNumId w:val="2"/>
+  </w:num>
+  <w:num w:numId="2">
+    <w:abstractNumId w:val="6"/>
+  </w:num>
+  <w:num w:numId="3">
+    <w:abstractNumId w:val="5"/>
+  </w:num>
+  <w:num w:numId="4">
+    <w:abstractNumId w:val="4"/>
+  </w:num>
+  <w:num w:numId="5">
+    <w:abstractNumId w:val="7"/>
+  </w:num>
+  <w:num w:numId="6">
     <w:abstractNumId w:val="1"/>
   </w:num>
-  <w:num w:numId="2">
-    <w:abstractNumId w:val="5"/>
-  </w:num>
-  <w:num w:numId="3">
-    <w:abstractNumId w:val="4"/>
-  </w:num>
-  <w:num w:numId="4">
+  <w:num w:numId="7">
     <w:abstractNumId w:val="3"/>
   </w:num>
-  <w:num w:numId="5">
-    <w:abstractNumId w:val="6"/>
+  <w:num w:numId="8">
+    <w:abstractNumId w:val="8"/>
   </w:num>
-  <w:num w:numId="6">
+  <w:num w:numId="9">
     <w:abstractNumId w:val="0"/>
-  </w:num>
-  <w:num w:numId="7">
-    <w:abstractNumId w:val="2"/>
-  </w:num>
-  <w:num w:numId="8">
-    <w:abstractNumId w:val="7"/>
   </w:num>
 </w:numbering>
 </file>

</xml_diff>

<commit_message>
api content access on dev stage corrected
</commit_message>
<xml_diff>
--- a/Oplao Weather Map Installation Guide.docx
+++ b/Oplao Weather Map Installation Guide.docx
@@ -2036,16 +2036,34 @@
           <w:lang w:val="en-US"/>
         </w:rPr>
       </w:pPr>
-      <w:hyperlink r:id="rId13" w:history="1">
-        <w:r>
-          <w:rPr>
-            <w:rStyle w:val="Hyperlink"/>
-            <w:i/>
-            <w:lang w:val="en-US"/>
-          </w:rPr>
-          <w:t>https://github.com/lightkeeper/lswindows-lib/blob/master/amd64/python/PIL-1.1.7.win-amd64-py2.7.exe</w:t>
-        </w:r>
-      </w:hyperlink>
+      <w:r>
+        <w:fldChar w:fldCharType="begin"/>
+      </w:r>
+      <w:r>
+        <w:rPr>
+          <w:lang w:val="en-US"/>
+        </w:rPr>
+        <w:instrText xml:space="preserve"> HYPERLINK "https://github.com/lightkeeper/lswindows-lib/blob/master/amd64/python/PIL-1.1.7.win-amd64-py2.7.exe" </w:instrText>
+      </w:r>
+      <w:r>
+        <w:fldChar w:fldCharType="separate"/>
+      </w:r>
+      <w:r>
+        <w:rPr>
+          <w:rStyle w:val="Hyperlink"/>
+          <w:i/>
+          <w:lang w:val="en-US"/>
+        </w:rPr>
+        <w:t>https://github.com/lightkeeper/lswindows-lib/blob/master/amd64/python/PIL-1.1.7.win-amd64-py2.7.exe</w:t>
+      </w:r>
+      <w:r>
+        <w:rPr>
+          <w:rStyle w:val="Hyperlink"/>
+          <w:i/>
+          <w:lang w:val="en-US"/>
+        </w:rPr>
+        <w:fldChar w:fldCharType="end"/>
+      </w:r>
       <w:r>
         <w:rPr>
           <w:i/>
@@ -2235,15 +2253,32 @@
           <w:lang w:val="en-US"/>
         </w:rPr>
       </w:pPr>
-      <w:hyperlink r:id="rId14" w:history="1">
-        <w:r>
-          <w:rPr>
-            <w:rStyle w:val="Hyperlink"/>
-            <w:lang w:val="en-US"/>
-          </w:rPr>
-          <w:t>https://dev.mysql.com/downloads/connector/python/</w:t>
-        </w:r>
-      </w:hyperlink>
+      <w:r>
+        <w:fldChar w:fldCharType="begin"/>
+      </w:r>
+      <w:r>
+        <w:rPr>
+          <w:lang w:val="en-US"/>
+        </w:rPr>
+        <w:instrText xml:space="preserve"> HYPERLINK "https://dev.mysql.com/downloads/connector/python/" </w:instrText>
+      </w:r>
+      <w:r>
+        <w:fldChar w:fldCharType="separate"/>
+      </w:r>
+      <w:r>
+        <w:rPr>
+          <w:rStyle w:val="Hyperlink"/>
+          <w:lang w:val="en-US"/>
+        </w:rPr>
+        <w:t>https://dev.mysql.com/downloads/connector/python/</w:t>
+      </w:r>
+      <w:r>
+        <w:rPr>
+          <w:rStyle w:val="Hyperlink"/>
+          <w:lang w:val="en-US"/>
+        </w:rPr>
+        <w:fldChar w:fldCharType="end"/>
+      </w:r>
     </w:p>
     <w:p>
       <w:pPr>
@@ -2272,15 +2307,38 @@
           <w:lang w:val="en-US"/>
         </w:rPr>
       </w:pPr>
-      <w:hyperlink r:id="rId15" w:anchor="downloads" w:history="1">
-        <w:r>
-          <w:rPr>
-            <w:rStyle w:val="Hyperlink"/>
-            <w:lang w:val="en-US"/>
-          </w:rPr>
-          <w:t>https://dev.mysql.com/downloads/mysql/5.6.html#downloads</w:t>
-        </w:r>
-      </w:hyperlink>
+      <w:r>
+        <w:fldChar w:fldCharType="begin"/>
+      </w:r>
+      <w:r>
+        <w:rPr>
+          <w:lang w:val="en-US"/>
+        </w:rPr>
+        <w:instrText xml:space="preserve"> HYPERLINK "https://dev.mysql.com/downloads/</w:instrText>
+      </w:r>
+      <w:r>
+        <w:rPr>
+          <w:lang w:val="en-US"/>
+        </w:rPr>
+        <w:instrText xml:space="preserve">mysql/5.6.html" \l "downloads" </w:instrText>
+      </w:r>
+      <w:r>
+        <w:fldChar w:fldCharType="separate"/>
+      </w:r>
+      <w:r>
+        <w:rPr>
+          <w:rStyle w:val="Hyperlink"/>
+          <w:lang w:val="en-US"/>
+        </w:rPr>
+        <w:t>https://dev.mysql.com/downloads/mysql/5.6.html#downloads</w:t>
+      </w:r>
+      <w:r>
+        <w:rPr>
+          <w:rStyle w:val="Hyperlink"/>
+          <w:lang w:val="en-US"/>
+        </w:rPr>
+        <w:fldChar w:fldCharType="end"/>
+      </w:r>
       <w:r>
         <w:rPr>
           <w:i/>
@@ -2466,90 +2524,310 @@
           <w:numId w:val="7"/>
         </w:numPr>
         <w:rPr>
-          <w:lang w:val="en-US"/>
-        </w:rPr>
-      </w:pPr>
-      <w:r>
-        <w:rPr>
-          <w:lang w:val="en-US"/>
-        </w:rPr>
-        <w:t>Change the database properties according to your settings in “</w:t>
-      </w:r>
-      <w:r>
-        <w:rPr>
-          <w:lang w:val="en-US"/>
-        </w:rPr>
-        <w:t>generator/</w:t>
-      </w:r>
-      <w:r>
-        <w:rPr>
-          <w:lang w:val="en-US"/>
-        </w:rPr>
-        <w:t>DB.py</w:t>
-      </w:r>
-      <w:r>
-        <w:rPr>
-          <w:lang w:val="en-US"/>
-        </w:rPr>
-        <w:t>”</w:t>
-      </w:r>
-    </w:p>
-    <w:p>
-      <w:pPr>
-        <w:pStyle w:val="ListParagraph"/>
-        <w:ind w:left="1416"/>
-        <w:rPr>
-          <w:rStyle w:val="Emphasis"/>
-          <w:lang w:val="en-US"/>
-        </w:rPr>
-      </w:pPr>
-      <w:r>
-        <w:rPr>
-          <w:rStyle w:val="Emphasis"/>
-          <w:lang w:val="en-US"/>
-        </w:rPr>
-        <w:t>MYSQL_USER = &lt;your user&gt;</w:t>
-      </w:r>
-      <w:r>
-        <w:rPr>
-          <w:rStyle w:val="Emphasis"/>
-          <w:lang w:val="en-US"/>
-        </w:rPr>
-        <w:br/>
-        <w:t>MYSQL_PASSWORD = &lt;your password&gt;</w:t>
-      </w:r>
-      <w:r>
-        <w:rPr>
-          <w:rStyle w:val="Emphasis"/>
-          <w:lang w:val="en-US"/>
-        </w:rPr>
-        <w:br/>
-        <w:t>MYSQL_DB = &lt;your database&gt;</w:t>
-      </w:r>
-      <w:r>
-        <w:rPr>
-          <w:rStyle w:val="Emphasis"/>
-          <w:lang w:val="en-US"/>
-        </w:rPr>
-        <w:br/>
-        <w:t>MYSQL_HOST = &lt;your host&gt;</w:t>
-      </w:r>
-    </w:p>
-    <w:p>
-      <w:pPr>
-        <w:pStyle w:val="ListParagraph"/>
-        <w:ind w:left="1416"/>
-        <w:rPr>
-          <w:i/>
-          <w:lang w:val="en-US"/>
-        </w:rPr>
-      </w:pPr>
-      <w:r>
-        <w:rPr>
-          <w:rStyle w:val="Emphasis"/>
-          <w:lang w:val="en-US"/>
-        </w:rPr>
-        <w:t>Default port is 3306</w:t>
+          <w:rStyle w:val="Emphasis"/>
+          <w:lang w:val="en-US"/>
+        </w:rPr>
+      </w:pPr>
+      <w:r>
+        <w:rPr>
+          <w:rStyle w:val="Emphasis"/>
+          <w:lang w:val="en-US"/>
+        </w:rPr>
+        <w:t>To avoid error</w:t>
+      </w:r>
+    </w:p>
+    <w:p>
+      <w:pPr>
+        <w:pStyle w:val="ListParagraph"/>
+        <w:ind w:left="1440"/>
+        <w:rPr>
+          <w:rStyle w:val="Emphasis"/>
+          <w:lang w:val="en-US"/>
+        </w:rPr>
+      </w:pPr>
+      <w:proofErr w:type="spellStart"/>
+      <w:r>
+        <w:rPr>
+          <w:rStyle w:val="Emphasis"/>
+          <w:lang w:val="en-US"/>
+        </w:rPr>
+        <w:t>mysql.connector.errors.ProgrammingError</w:t>
+      </w:r>
+      <w:proofErr w:type="spellEnd"/>
+      <w:r>
+        <w:rPr>
+          <w:rStyle w:val="Emphasis"/>
+          <w:lang w:val="en-US"/>
+        </w:rPr>
+        <w:t>: 1226 (42000): User '</w:t>
+      </w:r>
+      <w:r>
+        <w:rPr>
+          <w:rStyle w:val="Emphasis"/>
+          <w:lang w:val="en-US"/>
+        </w:rPr>
+        <w:t>&lt;your user&gt;</w:t>
+      </w:r>
+      <w:r>
+        <w:rPr>
+          <w:rStyle w:val="Emphasis"/>
+          <w:lang w:val="en-US"/>
+        </w:rPr>
+        <w:t>' has exceeded the '</w:t>
+      </w:r>
+      <w:proofErr w:type="spellStart"/>
+      <w:r>
+        <w:rPr>
+          <w:rStyle w:val="Emphasis"/>
+          <w:lang w:val="en-US"/>
+        </w:rPr>
+        <w:t>max_questions</w:t>
+      </w:r>
+      <w:proofErr w:type="spellEnd"/>
+      <w:r>
+        <w:rPr>
+          <w:rStyle w:val="Emphasis"/>
+          <w:lang w:val="en-US"/>
+        </w:rPr>
+        <w:t>' resource (current value: 1000)</w:t>
+      </w:r>
+    </w:p>
+    <w:p>
+      <w:pPr>
+        <w:pStyle w:val="ListParagraph"/>
+        <w:ind w:left="1440"/>
+        <w:rPr>
+          <w:rStyle w:val="Emphasis"/>
+          <w:lang w:val="en-US"/>
+        </w:rPr>
+      </w:pPr>
+      <w:proofErr w:type="gramStart"/>
+      <w:r>
+        <w:rPr>
+          <w:rStyle w:val="Emphasis"/>
+          <w:lang w:val="en-US"/>
+        </w:rPr>
+        <w:t>you</w:t>
+      </w:r>
+      <w:proofErr w:type="gramEnd"/>
+      <w:r>
+        <w:rPr>
+          <w:rStyle w:val="Emphasis"/>
+          <w:lang w:val="en-US"/>
+        </w:rPr>
+        <w:t xml:space="preserve"> should reset the limit to 0 that</w:t>
+      </w:r>
+      <w:r>
+        <w:rPr>
+          <w:rStyle w:val="Emphasis"/>
+          <w:lang w:val="en-US"/>
+        </w:rPr>
+        <w:t xml:space="preserve"> </w:t>
+      </w:r>
+      <w:r>
+        <w:rPr>
+          <w:rStyle w:val="Emphasis"/>
+          <w:lang w:val="en-US"/>
+        </w:rPr>
+        <w:t>means “unlimited”</w:t>
+      </w:r>
+    </w:p>
+    <w:p>
+      <w:pPr>
+        <w:pStyle w:val="ListParagraph"/>
+        <w:ind w:left="1440"/>
+        <w:rPr>
+          <w:rStyle w:val="Emphasis"/>
+          <w:lang w:val="en-US"/>
+        </w:rPr>
+      </w:pPr>
+      <w:r>
+        <w:rPr>
+          <w:rStyle w:val="Emphasis"/>
+          <w:lang w:val="en-US"/>
+        </w:rPr>
+        <w:t xml:space="preserve">Run the following </w:t>
+      </w:r>
+      <w:proofErr w:type="spellStart"/>
+      <w:r>
+        <w:rPr>
+          <w:rStyle w:val="Emphasis"/>
+          <w:lang w:val="en-US"/>
+        </w:rPr>
+        <w:t>sql</w:t>
+      </w:r>
+      <w:proofErr w:type="spellEnd"/>
+      <w:r>
+        <w:rPr>
+          <w:rStyle w:val="Emphasis"/>
+          <w:lang w:val="en-US"/>
+        </w:rPr>
+        <w:t xml:space="preserve"> in your MySQL under your user “root”</w:t>
+      </w:r>
+    </w:p>
+    <w:p>
+      <w:pPr>
+        <w:pStyle w:val="ListParagraph"/>
+        <w:ind w:left="1440"/>
+        <w:rPr>
+          <w:rStyle w:val="Emphasis"/>
+          <w:lang w:val="en-US"/>
+        </w:rPr>
+      </w:pPr>
+      <w:proofErr w:type="gramStart"/>
+      <w:r>
+        <w:rPr>
+          <w:rStyle w:val="Emphasis"/>
+          <w:lang w:val="en-US"/>
+        </w:rPr>
+        <w:t>use</w:t>
+      </w:r>
+      <w:proofErr w:type="gramEnd"/>
+      <w:r>
+        <w:rPr>
+          <w:rStyle w:val="Emphasis"/>
+          <w:lang w:val="en-US"/>
+        </w:rPr>
+        <w:t xml:space="preserve"> </w:t>
+      </w:r>
+      <w:proofErr w:type="spellStart"/>
+      <w:r>
+        <w:rPr>
+          <w:rStyle w:val="Emphasis"/>
+          <w:lang w:val="en-US"/>
+        </w:rPr>
+        <w:t>mysql</w:t>
+      </w:r>
+      <w:proofErr w:type="spellEnd"/>
+      <w:r>
+        <w:rPr>
+          <w:rStyle w:val="Emphasis"/>
+          <w:lang w:val="en-US"/>
+        </w:rPr>
+        <w:t>;</w:t>
+      </w:r>
+    </w:p>
+    <w:p>
+      <w:pPr>
+        <w:pStyle w:val="ListParagraph"/>
+        <w:ind w:left="1440"/>
+        <w:rPr>
+          <w:rStyle w:val="Emphasis"/>
+          <w:lang w:val="en-US"/>
+        </w:rPr>
+      </w:pPr>
+      <w:proofErr w:type="gramStart"/>
+      <w:r>
+        <w:rPr>
+          <w:rStyle w:val="Emphasis"/>
+          <w:lang w:val="en-US"/>
+        </w:rPr>
+        <w:t>select</w:t>
+      </w:r>
+      <w:proofErr w:type="gramEnd"/>
+      <w:r>
+        <w:rPr>
+          <w:rStyle w:val="Emphasis"/>
+          <w:lang w:val="en-US"/>
+        </w:rPr>
+        <w:t xml:space="preserve"> user, </w:t>
+      </w:r>
+      <w:proofErr w:type="spellStart"/>
+      <w:r>
+        <w:rPr>
+          <w:rStyle w:val="Emphasis"/>
+          <w:lang w:val="en-US"/>
+        </w:rPr>
+        <w:t>max_questions</w:t>
+      </w:r>
+      <w:proofErr w:type="spellEnd"/>
+      <w:r>
+        <w:rPr>
+          <w:rStyle w:val="Emphasis"/>
+          <w:lang w:val="en-US"/>
+        </w:rPr>
+        <w:t xml:space="preserve"> from user;</w:t>
+      </w:r>
+    </w:p>
+    <w:p>
+      <w:pPr>
+        <w:pStyle w:val="ListParagraph"/>
+        <w:ind w:left="1440"/>
+        <w:rPr>
+          <w:rStyle w:val="Emphasis"/>
+          <w:lang w:val="en-US"/>
+        </w:rPr>
+      </w:pPr>
+      <w:proofErr w:type="gramStart"/>
+      <w:r>
+        <w:rPr>
+          <w:rStyle w:val="Emphasis"/>
+          <w:lang w:val="en-US"/>
+        </w:rPr>
+        <w:t>update</w:t>
+      </w:r>
+      <w:proofErr w:type="gramEnd"/>
+      <w:r>
+        <w:rPr>
+          <w:rStyle w:val="Emphasis"/>
+          <w:lang w:val="en-US"/>
+        </w:rPr>
+        <w:t xml:space="preserve"> user set </w:t>
+      </w:r>
+      <w:proofErr w:type="spellStart"/>
+      <w:r>
+        <w:rPr>
+          <w:rStyle w:val="Emphasis"/>
+          <w:lang w:val="en-US"/>
+        </w:rPr>
+        <w:t>max_questions</w:t>
+      </w:r>
+      <w:proofErr w:type="spellEnd"/>
+      <w:r>
+        <w:rPr>
+          <w:rStyle w:val="Emphasis"/>
+          <w:lang w:val="en-US"/>
+        </w:rPr>
+        <w:t xml:space="preserve"> = 0 where user = '</w:t>
+      </w:r>
+      <w:r>
+        <w:rPr>
+          <w:rStyle w:val="Emphasis"/>
+          <w:lang w:val="en-US"/>
+        </w:rPr>
+        <w:t>&lt;your user&gt;</w:t>
+      </w:r>
+      <w:r>
+        <w:rPr>
+          <w:rStyle w:val="Emphasis"/>
+          <w:lang w:val="en-US"/>
+        </w:rPr>
+        <w:t>';</w:t>
+      </w:r>
+    </w:p>
+    <w:p>
+      <w:pPr>
+        <w:pStyle w:val="ListParagraph"/>
+        <w:ind w:left="1440"/>
+        <w:rPr>
+          <w:rStyle w:val="Emphasis"/>
+        </w:rPr>
+      </w:pPr>
+      <w:proofErr w:type="gramStart"/>
+      <w:r>
+        <w:rPr>
+          <w:rStyle w:val="Emphasis"/>
+          <w:lang w:val="en-US"/>
+        </w:rPr>
+        <w:t>flush</w:t>
+      </w:r>
+      <w:proofErr w:type="gramEnd"/>
+      <w:r>
+        <w:rPr>
+          <w:rStyle w:val="Emphasis"/>
+          <w:lang w:val="en-US"/>
+        </w:rPr>
+        <w:t xml:space="preserve"> privileges;</w:t>
       </w:r>
     </w:p>
     <w:p>
@@ -2567,67 +2845,90 @@
         <w:rPr>
           <w:lang w:val="en-US"/>
         </w:rPr>
-        <w:t>Create the following folders</w:t>
-      </w:r>
-    </w:p>
-    <w:p>
-      <w:pPr>
-        <w:pStyle w:val="ListParagraph"/>
-        <w:ind w:left="1440"/>
-        <w:rPr>
-          <w:rStyle w:val="Emphasis"/>
-        </w:rPr>
-      </w:pPr>
-      <w:r>
-        <w:rPr>
-          <w:rStyle w:val="Emphasis"/>
-        </w:rPr>
-        <w:t>generator/data</w:t>
-      </w:r>
-    </w:p>
-    <w:p>
-      <w:pPr>
-        <w:pStyle w:val="ListParagraph"/>
-        <w:ind w:left="1440"/>
-        <w:rPr>
-          <w:rStyle w:val="Emphasis"/>
-        </w:rPr>
-      </w:pPr>
-      <w:r>
-        <w:rPr>
-          <w:rStyle w:val="Emphasis"/>
-        </w:rPr>
-        <w:t>generator/images</w:t>
-      </w:r>
-    </w:p>
-    <w:p>
-      <w:pPr>
-        <w:pStyle w:val="ListParagraph"/>
-        <w:ind w:left="1440"/>
-        <w:rPr>
-          <w:rStyle w:val="Emphasis"/>
-        </w:rPr>
-      </w:pPr>
-      <w:r>
-        <w:rPr>
-          <w:rStyle w:val="Emphasis"/>
-        </w:rPr>
-        <w:t>generator/temp</w:t>
-      </w:r>
-    </w:p>
-    <w:p>
-      <w:pPr>
-        <w:pStyle w:val="ListParagraph"/>
-        <w:ind w:left="1440"/>
-        <w:rPr>
-          <w:rStyle w:val="Emphasis"/>
-        </w:rPr>
-      </w:pPr>
-      <w:r>
-        <w:rPr>
-          <w:rStyle w:val="Emphasis"/>
-        </w:rPr>
-        <w:t>generator/jsons/parser</w:t>
+        <w:t>Change the database properties according to your settings in “</w:t>
+      </w:r>
+      <w:r>
+        <w:rPr>
+          <w:lang w:val="en-US"/>
+        </w:rPr>
+        <w:t>generator/</w:t>
+      </w:r>
+      <w:r>
+        <w:rPr>
+          <w:lang w:val="en-US"/>
+        </w:rPr>
+        <w:t>DB.py</w:t>
+      </w:r>
+      <w:r>
+        <w:rPr>
+          <w:lang w:val="en-US"/>
+        </w:rPr>
+        <w:t>”</w:t>
+      </w:r>
+    </w:p>
+    <w:p>
+      <w:pPr>
+        <w:pStyle w:val="ListParagraph"/>
+        <w:ind w:left="1416"/>
+        <w:rPr>
+          <w:rStyle w:val="Emphasis"/>
+          <w:lang w:val="en-US"/>
+        </w:rPr>
+      </w:pPr>
+      <w:r>
+        <w:rPr>
+          <w:rStyle w:val="Emphasis"/>
+          <w:lang w:val="en-US"/>
+        </w:rPr>
+        <w:t>MYSQL_USER = &lt;your user&gt;</w:t>
+      </w:r>
+      <w:r>
+        <w:rPr>
+          <w:rStyle w:val="Emphasis"/>
+          <w:lang w:val="en-US"/>
+        </w:rPr>
+        <w:br/>
+        <w:t>MYSQL_PASSWORD = &lt;your password&gt;</w:t>
+      </w:r>
+      <w:r>
+        <w:rPr>
+          <w:rStyle w:val="Emphasis"/>
+          <w:lang w:val="en-US"/>
+        </w:rPr>
+        <w:br/>
+      </w:r>
+      <w:r>
+        <w:rPr>
+          <w:rStyle w:val="Emphasis"/>
+          <w:lang w:val="en-US"/>
+        </w:rPr>
+        <w:lastRenderedPageBreak/>
+        <w:t>MYSQL_DB = &lt;your database&gt;</w:t>
+      </w:r>
+      <w:r>
+        <w:rPr>
+          <w:rStyle w:val="Emphasis"/>
+          <w:lang w:val="en-US"/>
+        </w:rPr>
+        <w:br/>
+        <w:t>MYSQL_HOST = &lt;your host&gt;</w:t>
+      </w:r>
+    </w:p>
+    <w:p>
+      <w:pPr>
+        <w:pStyle w:val="ListParagraph"/>
+        <w:ind w:left="1416"/>
+        <w:rPr>
+          <w:i/>
+          <w:lang w:val="en-US"/>
+        </w:rPr>
+      </w:pPr>
+      <w:r>
+        <w:rPr>
+          <w:rStyle w:val="Emphasis"/>
+          <w:lang w:val="en-US"/>
+        </w:rPr>
+        <w:t>Default port is 3306</w:t>
       </w:r>
     </w:p>
     <w:p>
@@ -2645,7 +2946,7 @@
         <w:rPr>
           <w:lang w:val="en-US"/>
         </w:rPr>
-        <w:t xml:space="preserve">Create the following empty file </w:t>
+        <w:t>Create the following folders</w:t>
       </w:r>
     </w:p>
     <w:p>
@@ -2654,29 +2955,58 @@
         <w:ind w:left="1440"/>
         <w:rPr>
           <w:rStyle w:val="Emphasis"/>
-          <w:lang w:val="en-US"/>
-        </w:rPr>
-      </w:pPr>
-      <w:r>
-        <w:rPr>
-          <w:rStyle w:val="Emphasis"/>
-          <w:lang w:val="en-US"/>
-        </w:rPr>
-        <w:t>g</w:t>
-      </w:r>
-      <w:r>
-        <w:rPr>
-          <w:rStyle w:val="Emphasis"/>
-          <w:lang w:val="en-US"/>
-        </w:rPr>
-        <w:t>enerator/data/</w:t>
-      </w:r>
-      <w:r>
-        <w:rPr>
-          <w:rStyle w:val="Emphasis"/>
-          <w:lang w:val="en-US"/>
-        </w:rPr>
-        <w:t>wwo-data.csv.gz</w:t>
+        </w:rPr>
+      </w:pPr>
+      <w:r>
+        <w:rPr>
+          <w:rStyle w:val="Emphasis"/>
+        </w:rPr>
+        <w:t>generator/data</w:t>
+      </w:r>
+    </w:p>
+    <w:p>
+      <w:pPr>
+        <w:pStyle w:val="ListParagraph"/>
+        <w:ind w:left="1440"/>
+        <w:rPr>
+          <w:rStyle w:val="Emphasis"/>
+        </w:rPr>
+      </w:pPr>
+      <w:r>
+        <w:rPr>
+          <w:rStyle w:val="Emphasis"/>
+        </w:rPr>
+        <w:t>generator/images</w:t>
+      </w:r>
+    </w:p>
+    <w:p>
+      <w:pPr>
+        <w:pStyle w:val="ListParagraph"/>
+        <w:ind w:left="1440"/>
+        <w:rPr>
+          <w:rStyle w:val="Emphasis"/>
+        </w:rPr>
+      </w:pPr>
+      <w:r>
+        <w:rPr>
+          <w:rStyle w:val="Emphasis"/>
+        </w:rPr>
+        <w:t>generator/temp</w:t>
+      </w:r>
+    </w:p>
+    <w:p>
+      <w:pPr>
+        <w:pStyle w:val="ListParagraph"/>
+        <w:ind w:left="1440"/>
+        <w:rPr>
+          <w:rStyle w:val="Emphasis"/>
+        </w:rPr>
+      </w:pPr>
+      <w:r>
+        <w:rPr>
+          <w:rStyle w:val="Emphasis"/>
+        </w:rPr>
+        <w:t>generator/jsons/parser</w:t>
       </w:r>
     </w:p>
     <w:p>
@@ -2687,6 +3017,55 @@
           <w:numId w:val="7"/>
         </w:numPr>
         <w:rPr>
+          <w:lang w:val="en-US"/>
+        </w:rPr>
+      </w:pPr>
+      <w:r>
+        <w:rPr>
+          <w:lang w:val="en-US"/>
+        </w:rPr>
+        <w:t xml:space="preserve">Create the following empty file </w:t>
+      </w:r>
+    </w:p>
+    <w:p>
+      <w:pPr>
+        <w:pStyle w:val="ListParagraph"/>
+        <w:ind w:left="1440"/>
+        <w:rPr>
+          <w:rStyle w:val="Emphasis"/>
+          <w:lang w:val="en-US"/>
+        </w:rPr>
+      </w:pPr>
+      <w:r>
+        <w:rPr>
+          <w:rStyle w:val="Emphasis"/>
+          <w:lang w:val="en-US"/>
+        </w:rPr>
+        <w:t>g</w:t>
+      </w:r>
+      <w:r>
+        <w:rPr>
+          <w:rStyle w:val="Emphasis"/>
+          <w:lang w:val="en-US"/>
+        </w:rPr>
+        <w:t>enerator/data/</w:t>
+      </w:r>
+      <w:r>
+        <w:rPr>
+          <w:rStyle w:val="Emphasis"/>
+          <w:lang w:val="en-US"/>
+        </w:rPr>
+        <w:t>wwo-data.csv.gz</w:t>
+      </w:r>
+    </w:p>
+    <w:p>
+      <w:pPr>
+        <w:pStyle w:val="ListParagraph"/>
+        <w:numPr>
+          <w:ilvl w:val="1"/>
+          <w:numId w:val="7"/>
+        </w:numPr>
+        <w:rPr>
           <w:rStyle w:val="Emphasis"/>
           <w:i w:val="0"/>
           <w:lang w:val="en-US"/>
@@ -2698,7 +3077,6 @@
           <w:i w:val="0"/>
           <w:lang w:val="en-US"/>
         </w:rPr>
-        <w:lastRenderedPageBreak/>
         <w:t xml:space="preserve">Change the following paths in </w:t>
       </w:r>
       <w:r>
@@ -2740,20 +3118,111 @@
         <w:ind w:left="1440"/>
         <w:rPr>
           <w:rStyle w:val="Emphasis"/>
-        </w:rPr>
-      </w:pPr>
-      <w:r>
-        <w:rPr>
-          <w:rStyle w:val="Emphasis"/>
-        </w:rPr>
-        <w:t>filename = '/home/ubuntu/maps_app/generator/data/weather.csv'</w:t>
-      </w:r>
-      <w:r>
-        <w:rPr>
-          <w:rStyle w:val="Emphasis"/>
+          <w:lang w:val="en-US"/>
+        </w:rPr>
+      </w:pPr>
+      <w:proofErr w:type="gramStart"/>
+      <w:r>
+        <w:rPr>
+          <w:rStyle w:val="Emphasis"/>
+          <w:lang w:val="en-US"/>
+        </w:rPr>
+        <w:t>filename</w:t>
+      </w:r>
+      <w:proofErr w:type="gramEnd"/>
+      <w:r>
+        <w:rPr>
+          <w:rStyle w:val="Emphasis"/>
+          <w:lang w:val="en-US"/>
+        </w:rPr>
+        <w:t xml:space="preserve"> = '/home/</w:t>
+      </w:r>
+      <w:proofErr w:type="spellStart"/>
+      <w:r>
+        <w:rPr>
+          <w:rStyle w:val="Emphasis"/>
+          <w:lang w:val="en-US"/>
+        </w:rPr>
+        <w:t>ubuntu</w:t>
+      </w:r>
+      <w:proofErr w:type="spellEnd"/>
+      <w:r>
+        <w:rPr>
+          <w:rStyle w:val="Emphasis"/>
+          <w:lang w:val="en-US"/>
+        </w:rPr>
+        <w:t>/</w:t>
+      </w:r>
+      <w:proofErr w:type="spellStart"/>
+      <w:r>
+        <w:rPr>
+          <w:rStyle w:val="Emphasis"/>
+          <w:lang w:val="en-US"/>
+        </w:rPr>
+        <w:t>maps_app</w:t>
+      </w:r>
+      <w:proofErr w:type="spellEnd"/>
+      <w:r>
+        <w:rPr>
+          <w:rStyle w:val="Emphasis"/>
+          <w:lang w:val="en-US"/>
+        </w:rPr>
+        <w:t>/generator/data/weather.csv'</w:t>
+      </w:r>
+      <w:r>
+        <w:rPr>
+          <w:rStyle w:val="Emphasis"/>
+          <w:lang w:val="en-US"/>
         </w:rPr>
         <w:br/>
-        <w:t>zip_filename = '/home/ubuntu/maps_app/generator/data/wwo-data.csv.gz'</w:t>
+      </w:r>
+      <w:proofErr w:type="spellStart"/>
+      <w:r>
+        <w:rPr>
+          <w:rStyle w:val="Emphasis"/>
+          <w:lang w:val="en-US"/>
+        </w:rPr>
+        <w:t>zip_filename</w:t>
+      </w:r>
+      <w:proofErr w:type="spellEnd"/>
+      <w:r>
+        <w:rPr>
+          <w:rStyle w:val="Emphasis"/>
+          <w:lang w:val="en-US"/>
+        </w:rPr>
+        <w:t xml:space="preserve"> = '/home/</w:t>
+      </w:r>
+      <w:proofErr w:type="spellStart"/>
+      <w:r>
+        <w:rPr>
+          <w:rStyle w:val="Emphasis"/>
+          <w:lang w:val="en-US"/>
+        </w:rPr>
+        <w:t>ubuntu</w:t>
+      </w:r>
+      <w:proofErr w:type="spellEnd"/>
+      <w:r>
+        <w:rPr>
+          <w:rStyle w:val="Emphasis"/>
+          <w:lang w:val="en-US"/>
+        </w:rPr>
+        <w:t>/</w:t>
+      </w:r>
+      <w:proofErr w:type="spellStart"/>
+      <w:r>
+        <w:rPr>
+          <w:rStyle w:val="Emphasis"/>
+          <w:lang w:val="en-US"/>
+        </w:rPr>
+        <w:t>maps_app</w:t>
+      </w:r>
+      <w:proofErr w:type="spellEnd"/>
+      <w:r>
+        <w:rPr>
+          <w:rStyle w:val="Emphasis"/>
+          <w:lang w:val="en-US"/>
+        </w:rPr>
+        <w:t>/generator/data/wwo-data.csv.gz'</w:t>
       </w:r>
     </w:p>
     <w:p>
@@ -2875,7 +3344,7 @@
           <w:lang w:val="en-US"/>
         </w:rPr>
       </w:pPr>
-      <w:hyperlink r:id="rId16" w:history="1">
+      <w:hyperlink r:id="rId13" w:history="1">
         <w:r>
           <w:rPr>
             <w:rStyle w:val="Hyperlink"/>
@@ -2948,129 +3417,127 @@
         </w:rPr>
         <w:t xml:space="preserve"> on the page api/weather.py in order to make the content accessible via the backend endpoint</w:t>
       </w:r>
+    </w:p>
+    <w:p>
+      <w:pPr>
+        <w:ind w:left="708"/>
+        <w:rPr>
+          <w:i/>
+          <w:iCs/>
+          <w:lang w:val="en-US"/>
+        </w:rPr>
+      </w:pPr>
+      <w:r>
+        <w:rPr>
+          <w:rStyle w:val="Emphasis"/>
+          <w:lang w:val="en-US"/>
+        </w:rPr>
+        <w:t>#for development only</w:t>
+      </w:r>
+      <w:r>
+        <w:rPr>
+          <w:rStyle w:val="Emphasis"/>
+          <w:lang w:val="en-US"/>
+        </w:rPr>
+        <w:br/>
+        <w:t xml:space="preserve">from </w:t>
+      </w:r>
+      <w:proofErr w:type="spellStart"/>
+      <w:r>
+        <w:rPr>
+          <w:rStyle w:val="Emphasis"/>
+          <w:lang w:val="en-US"/>
+        </w:rPr>
+        <w:t>content_access</w:t>
+      </w:r>
+      <w:proofErr w:type="spellEnd"/>
+      <w:r>
+        <w:rPr>
+          <w:rStyle w:val="Emphasis"/>
+          <w:lang w:val="en-US"/>
+        </w:rPr>
+        <w:t xml:space="preserve"> import </w:t>
+      </w:r>
+      <w:proofErr w:type="spellStart"/>
+      <w:r>
+        <w:rPr>
+          <w:rStyle w:val="Emphasis"/>
+          <w:lang w:val="en-US"/>
+        </w:rPr>
+        <w:t>get_image</w:t>
+      </w:r>
+      <w:proofErr w:type="spellEnd"/>
+      <w:r>
+        <w:rPr>
+          <w:rStyle w:val="Emphasis"/>
+          <w:lang w:val="en-US"/>
+        </w:rPr>
+        <w:br/>
+        <w:t xml:space="preserve">from </w:t>
+      </w:r>
+      <w:proofErr w:type="spellStart"/>
+      <w:r>
+        <w:rPr>
+          <w:rStyle w:val="Emphasis"/>
+          <w:lang w:val="en-US"/>
+        </w:rPr>
+        <w:t>content_access</w:t>
+      </w:r>
+      <w:proofErr w:type="spellEnd"/>
+      <w:r>
+        <w:rPr>
+          <w:rStyle w:val="Emphasis"/>
+          <w:lang w:val="en-US"/>
+        </w:rPr>
+        <w:t xml:space="preserve"> import </w:t>
+      </w:r>
+      <w:proofErr w:type="spellStart"/>
+      <w:r>
+        <w:rPr>
+          <w:rStyle w:val="Emphasis"/>
+          <w:lang w:val="en-US"/>
+        </w:rPr>
+        <w:t>get_wind</w:t>
+      </w:r>
+      <w:proofErr w:type="spellEnd"/>
+      <w:r>
+        <w:rPr>
+          <w:rStyle w:val="Emphasis"/>
+          <w:lang w:val="en-US"/>
+        </w:rPr>
+        <w:br/>
+      </w:r>
+      <w:proofErr w:type="spellStart"/>
+      <w:r>
+        <w:rPr>
+          <w:rStyle w:val="Emphasis"/>
+          <w:lang w:val="en-US"/>
+        </w:rPr>
+        <w:t>app.add_url_rule</w:t>
+      </w:r>
+      <w:proofErr w:type="spellEnd"/>
+      <w:r>
+        <w:rPr>
+          <w:rStyle w:val="Emphasis"/>
+          <w:lang w:val="en-US"/>
+        </w:rPr>
+        <w:t>( '/images/</w:t>
+      </w:r>
+      <w:r>
+        <w:rPr>
+          <w:rStyle w:val="Emphasis"/>
+          <w:lang w:val="en-US"/>
+        </w:rPr>
+        <w:t>&lt;type&gt;/</w:t>
+      </w:r>
       <w:bookmarkStart w:id="0" w:name="_GoBack"/>
       <w:bookmarkEnd w:id="0"/>
-    </w:p>
-    <w:p>
-      <w:pPr>
-        <w:ind w:left="708"/>
-        <w:rPr>
-          <w:i/>
-          <w:iCs/>
-          <w:lang w:val="en-US"/>
-        </w:rPr>
-      </w:pPr>
-      <w:r>
-        <w:rPr>
-          <w:rStyle w:val="Emphasis"/>
-          <w:lang w:val="en-US"/>
-        </w:rPr>
-        <w:t>#for development only</w:t>
-      </w:r>
-      <w:r>
-        <w:rPr>
-          <w:rStyle w:val="Emphasis"/>
-          <w:lang w:val="en-US"/>
-        </w:rPr>
-        <w:br/>
-        <w:t xml:space="preserve">from </w:t>
-      </w:r>
-      <w:proofErr w:type="spellStart"/>
-      <w:r>
-        <w:rPr>
-          <w:rStyle w:val="Emphasis"/>
-          <w:lang w:val="en-US"/>
-        </w:rPr>
-        <w:t>content_access</w:t>
-      </w:r>
-      <w:proofErr w:type="spellEnd"/>
-      <w:r>
-        <w:rPr>
-          <w:rStyle w:val="Emphasis"/>
-          <w:lang w:val="en-US"/>
-        </w:rPr>
-        <w:t xml:space="preserve"> import </w:t>
-      </w:r>
-      <w:proofErr w:type="spellStart"/>
-      <w:r>
-        <w:rPr>
-          <w:rStyle w:val="Emphasis"/>
-          <w:lang w:val="en-US"/>
-        </w:rPr>
-        <w:t>get_image</w:t>
-      </w:r>
-      <w:proofErr w:type="spellEnd"/>
-      <w:r>
-        <w:rPr>
-          <w:rStyle w:val="Emphasis"/>
-          <w:lang w:val="en-US"/>
-        </w:rPr>
-        <w:br/>
-        <w:t xml:space="preserve">from </w:t>
-      </w:r>
-      <w:proofErr w:type="spellStart"/>
-      <w:r>
-        <w:rPr>
-          <w:rStyle w:val="Emphasis"/>
-          <w:lang w:val="en-US"/>
-        </w:rPr>
-        <w:t>content_access</w:t>
-      </w:r>
-      <w:proofErr w:type="spellEnd"/>
-      <w:r>
-        <w:rPr>
-          <w:rStyle w:val="Emphasis"/>
-          <w:lang w:val="en-US"/>
-        </w:rPr>
-        <w:t xml:space="preserve"> import </w:t>
-      </w:r>
-      <w:proofErr w:type="spellStart"/>
-      <w:r>
-        <w:rPr>
-          <w:rStyle w:val="Emphasis"/>
-          <w:lang w:val="en-US"/>
-        </w:rPr>
-        <w:t>get_wind</w:t>
-      </w:r>
-      <w:proofErr w:type="spellEnd"/>
-      <w:r>
-        <w:rPr>
-          <w:rStyle w:val="Emphasis"/>
-          <w:lang w:val="en-US"/>
-        </w:rPr>
-        <w:br/>
-      </w:r>
-      <w:proofErr w:type="spellStart"/>
-      <w:r>
-        <w:rPr>
-          <w:rStyle w:val="Emphasis"/>
-          <w:lang w:val="en-US"/>
-        </w:rPr>
-        <w:t>app.add_url_</w:t>
-      </w:r>
-      <w:proofErr w:type="gramStart"/>
-      <w:r>
-        <w:rPr>
-          <w:rStyle w:val="Emphasis"/>
-          <w:lang w:val="en-US"/>
-        </w:rPr>
-        <w:t>rule</w:t>
-      </w:r>
-      <w:proofErr w:type="spellEnd"/>
-      <w:r>
-        <w:rPr>
-          <w:rStyle w:val="Emphasis"/>
-          <w:lang w:val="en-US"/>
-        </w:rPr>
-        <w:t>(</w:t>
-      </w:r>
-      <w:proofErr w:type="gramEnd"/>
-      <w:r>
-        <w:rPr>
-          <w:rStyle w:val="Emphasis"/>
-          <w:lang w:val="en-US"/>
-        </w:rPr>
-        <w:t xml:space="preserve"> '/images/&lt;image&gt;', '</w:t>
+      <w:r>
+        <w:rPr>
+          <w:rStyle w:val="Emphasis"/>
+          <w:lang w:val="en-US"/>
+        </w:rPr>
+        <w:t>&lt;image&gt;', '</w:t>
       </w:r>
       <w:proofErr w:type="spellStart"/>
       <w:r>

</xml_diff>

<commit_message>
installation guide : tuning MySQL, max_updates param
</commit_message>
<xml_diff>
--- a/Oplao Weather Map Installation Guide.docx
+++ b/Oplao Weather Map Installation Guide.docx
@@ -2036,34 +2036,16 @@
           <w:lang w:val="en-US"/>
         </w:rPr>
       </w:pPr>
-      <w:r>
-        <w:fldChar w:fldCharType="begin"/>
-      </w:r>
-      <w:r>
-        <w:rPr>
-          <w:lang w:val="en-US"/>
-        </w:rPr>
-        <w:instrText xml:space="preserve"> HYPERLINK "https://github.com/lightkeeper/lswindows-lib/blob/master/amd64/python/PIL-1.1.7.win-amd64-py2.7.exe" </w:instrText>
-      </w:r>
-      <w:r>
-        <w:fldChar w:fldCharType="separate"/>
-      </w:r>
-      <w:r>
-        <w:rPr>
-          <w:rStyle w:val="Hyperlink"/>
-          <w:i/>
-          <w:lang w:val="en-US"/>
-        </w:rPr>
-        <w:t>https://github.com/lightkeeper/lswindows-lib/blob/master/amd64/python/PIL-1.1.7.win-amd64-py2.7.exe</w:t>
-      </w:r>
-      <w:r>
-        <w:rPr>
-          <w:rStyle w:val="Hyperlink"/>
-          <w:i/>
-          <w:lang w:val="en-US"/>
-        </w:rPr>
-        <w:fldChar w:fldCharType="end"/>
-      </w:r>
+      <w:hyperlink r:id="rId13" w:history="1">
+        <w:r>
+          <w:rPr>
+            <w:rStyle w:val="Hyperlink"/>
+            <w:i/>
+            <w:lang w:val="en-US"/>
+          </w:rPr>
+          <w:t>https://github.com/lightkeeper/lswindows-lib/blob/master/amd64/python/PIL-1.1.7.win-amd64-py2.7.exe</w:t>
+        </w:r>
+      </w:hyperlink>
       <w:r>
         <w:rPr>
           <w:i/>
@@ -2253,32 +2235,15 @@
           <w:lang w:val="en-US"/>
         </w:rPr>
       </w:pPr>
-      <w:r>
-        <w:fldChar w:fldCharType="begin"/>
-      </w:r>
-      <w:r>
-        <w:rPr>
-          <w:lang w:val="en-US"/>
-        </w:rPr>
-        <w:instrText xml:space="preserve"> HYPERLINK "https://dev.mysql.com/downloads/connector/python/" </w:instrText>
-      </w:r>
-      <w:r>
-        <w:fldChar w:fldCharType="separate"/>
-      </w:r>
-      <w:r>
-        <w:rPr>
-          <w:rStyle w:val="Hyperlink"/>
-          <w:lang w:val="en-US"/>
-        </w:rPr>
-        <w:t>https://dev.mysql.com/downloads/connector/python/</w:t>
-      </w:r>
-      <w:r>
-        <w:rPr>
-          <w:rStyle w:val="Hyperlink"/>
-          <w:lang w:val="en-US"/>
-        </w:rPr>
-        <w:fldChar w:fldCharType="end"/>
-      </w:r>
+      <w:hyperlink r:id="rId14" w:history="1">
+        <w:r>
+          <w:rPr>
+            <w:rStyle w:val="Hyperlink"/>
+            <w:lang w:val="en-US"/>
+          </w:rPr>
+          <w:t>https://dev.mysql.com/downloads/connector/python/</w:t>
+        </w:r>
+      </w:hyperlink>
     </w:p>
     <w:p>
       <w:pPr>
@@ -2307,38 +2272,15 @@
           <w:lang w:val="en-US"/>
         </w:rPr>
       </w:pPr>
-      <w:r>
-        <w:fldChar w:fldCharType="begin"/>
-      </w:r>
-      <w:r>
-        <w:rPr>
-          <w:lang w:val="en-US"/>
-        </w:rPr>
-        <w:instrText xml:space="preserve"> HYPERLINK "https://dev.mysql.com/downloads/</w:instrText>
-      </w:r>
-      <w:r>
-        <w:rPr>
-          <w:lang w:val="en-US"/>
-        </w:rPr>
-        <w:instrText xml:space="preserve">mysql/5.6.html" \l "downloads" </w:instrText>
-      </w:r>
-      <w:r>
-        <w:fldChar w:fldCharType="separate"/>
-      </w:r>
-      <w:r>
-        <w:rPr>
-          <w:rStyle w:val="Hyperlink"/>
-          <w:lang w:val="en-US"/>
-        </w:rPr>
-        <w:t>https://dev.mysql.com/downloads/mysql/5.6.html#downloads</w:t>
-      </w:r>
-      <w:r>
-        <w:rPr>
-          <w:rStyle w:val="Hyperlink"/>
-          <w:lang w:val="en-US"/>
-        </w:rPr>
-        <w:fldChar w:fldCharType="end"/>
-      </w:r>
+      <w:hyperlink r:id="rId15" w:anchor="downloads" w:history="1">
+        <w:r>
+          <w:rPr>
+            <w:rStyle w:val="Hyperlink"/>
+            <w:lang w:val="en-US"/>
+          </w:rPr>
+          <w:t>https://dev.mysql.com/downloads/mysql/5.6.html#downloads</w:t>
+        </w:r>
+      </w:hyperlink>
       <w:r>
         <w:rPr>
           <w:i/>
@@ -2811,6 +2753,7 @@
         <w:ind w:left="1440"/>
         <w:rPr>
           <w:rStyle w:val="Emphasis"/>
+          <w:lang w:val="en-US"/>
         </w:rPr>
       </w:pPr>
       <w:proofErr w:type="gramStart"/>
@@ -2838,97 +2781,216 @@
           <w:numId w:val="7"/>
         </w:numPr>
         <w:rPr>
-          <w:lang w:val="en-US"/>
-        </w:rPr>
-      </w:pPr>
-      <w:r>
-        <w:rPr>
-          <w:lang w:val="en-US"/>
-        </w:rPr>
-        <w:t>Change the database properties according to your settings in “</w:t>
-      </w:r>
-      <w:r>
-        <w:rPr>
-          <w:lang w:val="en-US"/>
-        </w:rPr>
-        <w:t>generator/</w:t>
-      </w:r>
-      <w:r>
-        <w:rPr>
-          <w:lang w:val="en-US"/>
-        </w:rPr>
-        <w:t>DB.py</w:t>
-      </w:r>
-      <w:r>
-        <w:rPr>
-          <w:lang w:val="en-US"/>
-        </w:rPr>
-        <w:t>”</w:t>
-      </w:r>
-    </w:p>
-    <w:p>
-      <w:pPr>
-        <w:pStyle w:val="ListParagraph"/>
-        <w:ind w:left="1416"/>
-        <w:rPr>
-          <w:rStyle w:val="Emphasis"/>
-          <w:lang w:val="en-US"/>
-        </w:rPr>
-      </w:pPr>
-      <w:r>
-        <w:rPr>
-          <w:rStyle w:val="Emphasis"/>
-          <w:lang w:val="en-US"/>
-        </w:rPr>
-        <w:t>MYSQL_USER = &lt;your user&gt;</w:t>
-      </w:r>
-      <w:r>
-        <w:rPr>
-          <w:rStyle w:val="Emphasis"/>
-          <w:lang w:val="en-US"/>
-        </w:rPr>
-        <w:br/>
-        <w:t>MYSQL_PASSWORD = &lt;your password&gt;</w:t>
-      </w:r>
-      <w:r>
-        <w:rPr>
-          <w:rStyle w:val="Emphasis"/>
-          <w:lang w:val="en-US"/>
-        </w:rPr>
-        <w:br/>
-      </w:r>
+          <w:rStyle w:val="Emphasis"/>
+        </w:rPr>
+      </w:pPr>
+      <w:r>
+        <w:rPr>
+          <w:rStyle w:val="Emphasis"/>
+          <w:lang w:val="en-US"/>
+        </w:rPr>
+        <w:t>To avoid error</w:t>
+      </w:r>
+    </w:p>
+    <w:p>
+      <w:pPr>
+        <w:pStyle w:val="ListParagraph"/>
+        <w:ind w:left="1440"/>
+        <w:rPr>
+          <w:rStyle w:val="Emphasis"/>
+          <w:lang w:val="en-US"/>
+        </w:rPr>
+      </w:pPr>
+      <w:proofErr w:type="spellStart"/>
+      <w:r>
+        <w:rPr>
+          <w:rStyle w:val="Emphasis"/>
+          <w:lang w:val="en-US"/>
+        </w:rPr>
+        <w:t>mysql.connector.errors.ProgrammingError</w:t>
+      </w:r>
+      <w:proofErr w:type="spellEnd"/>
+      <w:r>
+        <w:rPr>
+          <w:rStyle w:val="Emphasis"/>
+          <w:lang w:val="en-US"/>
+        </w:rPr>
+        <w:t xml:space="preserve">: 1226 (42000): User </w:t>
+      </w:r>
+      <w:r>
+        <w:rPr>
+          <w:rStyle w:val="Emphasis"/>
+          <w:lang w:val="en-US"/>
+        </w:rPr>
+        <w:t>‘</w:t>
+      </w:r>
+      <w:bookmarkStart w:id="0" w:name="_GoBack"/>
+      <w:bookmarkEnd w:id="0"/>
+      <w:r>
+        <w:rPr>
+          <w:rStyle w:val="Emphasis"/>
+          <w:lang w:val="en-US"/>
+        </w:rPr>
+        <w:t>&lt;your user&gt;</w:t>
+      </w:r>
+      <w:r>
+        <w:rPr>
+          <w:rStyle w:val="Emphasis"/>
+          <w:lang w:val="en-US"/>
+        </w:rPr>
+        <w:t xml:space="preserve">’ </w:t>
+      </w:r>
+      <w:r>
+        <w:rPr>
+          <w:rStyle w:val="Emphasis"/>
+          <w:lang w:val="en-US"/>
+        </w:rPr>
+        <w:t>has exceeded the '</w:t>
+      </w:r>
+      <w:proofErr w:type="spellStart"/>
+      <w:r>
+        <w:rPr>
+          <w:rStyle w:val="Emphasis"/>
+          <w:lang w:val="en-US"/>
+        </w:rPr>
+        <w:t>max_updates</w:t>
+      </w:r>
+      <w:proofErr w:type="spellEnd"/>
+      <w:r>
+        <w:rPr>
+          <w:rStyle w:val="Emphasis"/>
+          <w:lang w:val="en-US"/>
+        </w:rPr>
+        <w:t>' resource (current value: 1000)</w:t>
+      </w:r>
+    </w:p>
+    <w:p>
+      <w:pPr>
+        <w:pStyle w:val="ListParagraph"/>
+        <w:ind w:left="1440"/>
+        <w:rPr>
+          <w:rStyle w:val="Emphasis"/>
+        </w:rPr>
+      </w:pPr>
+      <w:r>
+        <w:rPr>
+          <w:rStyle w:val="Emphasis"/>
+        </w:rPr>
+        <w:t>use mysql;</w:t>
+      </w:r>
+    </w:p>
+    <w:p>
+      <w:pPr>
+        <w:pStyle w:val="ListParagraph"/>
+        <w:ind w:left="1440"/>
+        <w:rPr>
+          <w:rStyle w:val="Emphasis"/>
+          <w:lang w:val="en-US"/>
+        </w:rPr>
+      </w:pPr>
+      <w:proofErr w:type="gramStart"/>
       <w:r>
         <w:rPr>
           <w:rStyle w:val="Emphasis"/>
           <w:lang w:val="en-US"/>
         </w:rPr>
         <w:lastRenderedPageBreak/>
-        <w:t>MYSQL_DB = &lt;your database&gt;</w:t>
-      </w:r>
-      <w:r>
-        <w:rPr>
-          <w:rStyle w:val="Emphasis"/>
-          <w:lang w:val="en-US"/>
-        </w:rPr>
-        <w:br/>
-        <w:t>MYSQL_HOST = &lt;your host&gt;</w:t>
-      </w:r>
-    </w:p>
-    <w:p>
-      <w:pPr>
-        <w:pStyle w:val="ListParagraph"/>
-        <w:ind w:left="1416"/>
-        <w:rPr>
-          <w:i/>
-          <w:lang w:val="en-US"/>
-        </w:rPr>
-      </w:pPr>
-      <w:r>
-        <w:rPr>
-          <w:rStyle w:val="Emphasis"/>
-          <w:lang w:val="en-US"/>
-        </w:rPr>
-        <w:t>Default port is 3306</w:t>
+        <w:t>select</w:t>
+      </w:r>
+      <w:proofErr w:type="gramEnd"/>
+      <w:r>
+        <w:rPr>
+          <w:rStyle w:val="Emphasis"/>
+          <w:lang w:val="en-US"/>
+        </w:rPr>
+        <w:t xml:space="preserve"> user, </w:t>
+      </w:r>
+      <w:proofErr w:type="spellStart"/>
+      <w:r>
+        <w:rPr>
+          <w:rStyle w:val="Emphasis"/>
+          <w:lang w:val="en-US"/>
+        </w:rPr>
+        <w:t>max_updates</w:t>
+      </w:r>
+      <w:proofErr w:type="spellEnd"/>
+      <w:r>
+        <w:rPr>
+          <w:rStyle w:val="Emphasis"/>
+          <w:lang w:val="en-US"/>
+        </w:rPr>
+        <w:t xml:space="preserve"> from user;</w:t>
+      </w:r>
+    </w:p>
+    <w:p>
+      <w:pPr>
+        <w:pStyle w:val="ListParagraph"/>
+        <w:ind w:left="1440"/>
+        <w:rPr>
+          <w:rStyle w:val="Emphasis"/>
+          <w:lang w:val="en-US"/>
+        </w:rPr>
+      </w:pPr>
+      <w:proofErr w:type="gramStart"/>
+      <w:r>
+        <w:rPr>
+          <w:rStyle w:val="Emphasis"/>
+          <w:lang w:val="en-US"/>
+        </w:rPr>
+        <w:t>update</w:t>
+      </w:r>
+      <w:proofErr w:type="gramEnd"/>
+      <w:r>
+        <w:rPr>
+          <w:rStyle w:val="Emphasis"/>
+          <w:lang w:val="en-US"/>
+        </w:rPr>
+        <w:t xml:space="preserve"> user set </w:t>
+      </w:r>
+      <w:proofErr w:type="spellStart"/>
+      <w:r>
+        <w:rPr>
+          <w:rStyle w:val="Emphasis"/>
+          <w:lang w:val="en-US"/>
+        </w:rPr>
+        <w:t>max_updates</w:t>
+      </w:r>
+      <w:proofErr w:type="spellEnd"/>
+      <w:r>
+        <w:rPr>
+          <w:rStyle w:val="Emphasis"/>
+          <w:lang w:val="en-US"/>
+        </w:rPr>
+        <w:t xml:space="preserve"> = 0 where user = </w:t>
+      </w:r>
+      <w:r>
+        <w:rPr>
+          <w:rStyle w:val="Emphasis"/>
+          <w:lang w:val="en-US"/>
+        </w:rPr>
+        <w:t>&lt;your user&gt;</w:t>
+      </w:r>
+      <w:r>
+        <w:rPr>
+          <w:rStyle w:val="Emphasis"/>
+          <w:lang w:val="en-US"/>
+        </w:rPr>
+        <w:t>;</w:t>
+      </w:r>
+    </w:p>
+    <w:p>
+      <w:pPr>
+        <w:pStyle w:val="ListParagraph"/>
+        <w:ind w:left="1440"/>
+        <w:rPr>
+          <w:rStyle w:val="Emphasis"/>
+        </w:rPr>
+      </w:pPr>
+      <w:r>
+        <w:rPr>
+          <w:rStyle w:val="Emphasis"/>
+        </w:rPr>
+        <w:t>flush privileges;</w:t>
       </w:r>
     </w:p>
     <w:p>
@@ -2946,67 +3008,83 @@
         <w:rPr>
           <w:lang w:val="en-US"/>
         </w:rPr>
-        <w:t>Create the following folders</w:t>
-      </w:r>
-    </w:p>
-    <w:p>
-      <w:pPr>
-        <w:pStyle w:val="ListParagraph"/>
-        <w:ind w:left="1440"/>
-        <w:rPr>
-          <w:rStyle w:val="Emphasis"/>
-        </w:rPr>
-      </w:pPr>
-      <w:r>
-        <w:rPr>
-          <w:rStyle w:val="Emphasis"/>
-        </w:rPr>
-        <w:t>generator/data</w:t>
-      </w:r>
-    </w:p>
-    <w:p>
-      <w:pPr>
-        <w:pStyle w:val="ListParagraph"/>
-        <w:ind w:left="1440"/>
-        <w:rPr>
-          <w:rStyle w:val="Emphasis"/>
-        </w:rPr>
-      </w:pPr>
-      <w:r>
-        <w:rPr>
-          <w:rStyle w:val="Emphasis"/>
-        </w:rPr>
-        <w:t>generator/images</w:t>
-      </w:r>
-    </w:p>
-    <w:p>
-      <w:pPr>
-        <w:pStyle w:val="ListParagraph"/>
-        <w:ind w:left="1440"/>
-        <w:rPr>
-          <w:rStyle w:val="Emphasis"/>
-        </w:rPr>
-      </w:pPr>
-      <w:r>
-        <w:rPr>
-          <w:rStyle w:val="Emphasis"/>
-        </w:rPr>
-        <w:t>generator/temp</w:t>
-      </w:r>
-    </w:p>
-    <w:p>
-      <w:pPr>
-        <w:pStyle w:val="ListParagraph"/>
-        <w:ind w:left="1440"/>
-        <w:rPr>
-          <w:rStyle w:val="Emphasis"/>
-        </w:rPr>
-      </w:pPr>
-      <w:r>
-        <w:rPr>
-          <w:rStyle w:val="Emphasis"/>
-        </w:rPr>
-        <w:t>generator/jsons/parser</w:t>
+        <w:t>Change the database properties according to your settings in “</w:t>
+      </w:r>
+      <w:r>
+        <w:rPr>
+          <w:lang w:val="en-US"/>
+        </w:rPr>
+        <w:t>generator/</w:t>
+      </w:r>
+      <w:r>
+        <w:rPr>
+          <w:lang w:val="en-US"/>
+        </w:rPr>
+        <w:t>DB.py</w:t>
+      </w:r>
+      <w:r>
+        <w:rPr>
+          <w:lang w:val="en-US"/>
+        </w:rPr>
+        <w:t>”</w:t>
+      </w:r>
+    </w:p>
+    <w:p>
+      <w:pPr>
+        <w:pStyle w:val="ListParagraph"/>
+        <w:ind w:left="1416"/>
+        <w:rPr>
+          <w:rStyle w:val="Emphasis"/>
+          <w:lang w:val="en-US"/>
+        </w:rPr>
+      </w:pPr>
+      <w:r>
+        <w:rPr>
+          <w:rStyle w:val="Emphasis"/>
+          <w:lang w:val="en-US"/>
+        </w:rPr>
+        <w:t>MYSQL_USER = &lt;your user&gt;</w:t>
+      </w:r>
+      <w:r>
+        <w:rPr>
+          <w:rStyle w:val="Emphasis"/>
+          <w:lang w:val="en-US"/>
+        </w:rPr>
+        <w:br/>
+        <w:t>MYSQL_PASSWORD = &lt;your password&gt;</w:t>
+      </w:r>
+      <w:r>
+        <w:rPr>
+          <w:rStyle w:val="Emphasis"/>
+          <w:lang w:val="en-US"/>
+        </w:rPr>
+        <w:br/>
+        <w:t>MYSQL_DB = &lt;your database&gt;</w:t>
+      </w:r>
+      <w:r>
+        <w:rPr>
+          <w:rStyle w:val="Emphasis"/>
+          <w:lang w:val="en-US"/>
+        </w:rPr>
+        <w:br/>
+        <w:t>MYSQL_HOST = &lt;your host&gt;</w:t>
+      </w:r>
+    </w:p>
+    <w:p>
+      <w:pPr>
+        <w:pStyle w:val="ListParagraph"/>
+        <w:ind w:left="1416"/>
+        <w:rPr>
+          <w:i/>
+          <w:lang w:val="en-US"/>
+        </w:rPr>
+      </w:pPr>
+      <w:r>
+        <w:rPr>
+          <w:rStyle w:val="Emphasis"/>
+          <w:lang w:val="en-US"/>
+        </w:rPr>
+        <w:t>Default port is 3306</w:t>
       </w:r>
     </w:p>
     <w:p>
@@ -3024,7 +3102,7 @@
         <w:rPr>
           <w:lang w:val="en-US"/>
         </w:rPr>
-        <w:t xml:space="preserve">Create the following empty file </w:t>
+        <w:t>Create the following folders</w:t>
       </w:r>
     </w:p>
     <w:p>
@@ -3033,29 +3111,58 @@
         <w:ind w:left="1440"/>
         <w:rPr>
           <w:rStyle w:val="Emphasis"/>
-          <w:lang w:val="en-US"/>
-        </w:rPr>
-      </w:pPr>
-      <w:r>
-        <w:rPr>
-          <w:rStyle w:val="Emphasis"/>
-          <w:lang w:val="en-US"/>
-        </w:rPr>
-        <w:t>g</w:t>
-      </w:r>
-      <w:r>
-        <w:rPr>
-          <w:rStyle w:val="Emphasis"/>
-          <w:lang w:val="en-US"/>
-        </w:rPr>
-        <w:t>enerator/data/</w:t>
-      </w:r>
-      <w:r>
-        <w:rPr>
-          <w:rStyle w:val="Emphasis"/>
-          <w:lang w:val="en-US"/>
-        </w:rPr>
-        <w:t>wwo-data.csv.gz</w:t>
+        </w:rPr>
+      </w:pPr>
+      <w:r>
+        <w:rPr>
+          <w:rStyle w:val="Emphasis"/>
+        </w:rPr>
+        <w:t>generator/data</w:t>
+      </w:r>
+    </w:p>
+    <w:p>
+      <w:pPr>
+        <w:pStyle w:val="ListParagraph"/>
+        <w:ind w:left="1440"/>
+        <w:rPr>
+          <w:rStyle w:val="Emphasis"/>
+        </w:rPr>
+      </w:pPr>
+      <w:r>
+        <w:rPr>
+          <w:rStyle w:val="Emphasis"/>
+        </w:rPr>
+        <w:t>generator/images</w:t>
+      </w:r>
+    </w:p>
+    <w:p>
+      <w:pPr>
+        <w:pStyle w:val="ListParagraph"/>
+        <w:ind w:left="1440"/>
+        <w:rPr>
+          <w:rStyle w:val="Emphasis"/>
+        </w:rPr>
+      </w:pPr>
+      <w:r>
+        <w:rPr>
+          <w:rStyle w:val="Emphasis"/>
+        </w:rPr>
+        <w:t>generator/temp</w:t>
+      </w:r>
+    </w:p>
+    <w:p>
+      <w:pPr>
+        <w:pStyle w:val="ListParagraph"/>
+        <w:ind w:left="1440"/>
+        <w:rPr>
+          <w:rStyle w:val="Emphasis"/>
+        </w:rPr>
+      </w:pPr>
+      <w:r>
+        <w:rPr>
+          <w:rStyle w:val="Emphasis"/>
+        </w:rPr>
+        <w:t>generator/jsons/parser</w:t>
       </w:r>
     </w:p>
     <w:p>
@@ -3066,6 +3173,55 @@
           <w:numId w:val="7"/>
         </w:numPr>
         <w:rPr>
+          <w:lang w:val="en-US"/>
+        </w:rPr>
+      </w:pPr>
+      <w:r>
+        <w:rPr>
+          <w:lang w:val="en-US"/>
+        </w:rPr>
+        <w:t xml:space="preserve">Create the following empty file </w:t>
+      </w:r>
+    </w:p>
+    <w:p>
+      <w:pPr>
+        <w:pStyle w:val="ListParagraph"/>
+        <w:ind w:left="1440"/>
+        <w:rPr>
+          <w:rStyle w:val="Emphasis"/>
+          <w:lang w:val="en-US"/>
+        </w:rPr>
+      </w:pPr>
+      <w:r>
+        <w:rPr>
+          <w:rStyle w:val="Emphasis"/>
+          <w:lang w:val="en-US"/>
+        </w:rPr>
+        <w:t>g</w:t>
+      </w:r>
+      <w:r>
+        <w:rPr>
+          <w:rStyle w:val="Emphasis"/>
+          <w:lang w:val="en-US"/>
+        </w:rPr>
+        <w:t>enerator/data/</w:t>
+      </w:r>
+      <w:r>
+        <w:rPr>
+          <w:rStyle w:val="Emphasis"/>
+          <w:lang w:val="en-US"/>
+        </w:rPr>
+        <w:t>wwo-data.csv.gz</w:t>
+      </w:r>
+    </w:p>
+    <w:p>
+      <w:pPr>
+        <w:pStyle w:val="ListParagraph"/>
+        <w:numPr>
+          <w:ilvl w:val="1"/>
+          <w:numId w:val="7"/>
+        </w:numPr>
+        <w:rPr>
           <w:rStyle w:val="Emphasis"/>
           <w:i w:val="0"/>
           <w:lang w:val="en-US"/>
@@ -3344,7 +3500,7 @@
           <w:lang w:val="en-US"/>
         </w:rPr>
       </w:pPr>
-      <w:hyperlink r:id="rId13" w:history="1">
+      <w:hyperlink r:id="rId16" w:history="1">
         <w:r>
           <w:rPr>
             <w:rStyle w:val="Hyperlink"/>
@@ -3530,8 +3686,6 @@
         </w:rPr>
         <w:t>&lt;type&gt;/</w:t>
       </w:r>
-      <w:bookmarkStart w:id="0" w:name="_GoBack"/>
-      <w:bookmarkEnd w:id="0"/>
       <w:r>
         <w:rPr>
           <w:rStyle w:val="Emphasis"/>

</xml_diff>

<commit_message>
generator: generation timestamp for generated files
</commit_message>
<xml_diff>
--- a/Oplao Weather Map Installation Guide.docx
+++ b/Oplao Weather Map Installation Guide.docx
@@ -2822,23 +2822,7 @@
           <w:rStyle w:val="Emphasis"/>
           <w:lang w:val="en-US"/>
         </w:rPr>
-        <w:t>‘</w:t>
-      </w:r>
-      <w:bookmarkStart w:id="0" w:name="_GoBack"/>
-      <w:bookmarkEnd w:id="0"/>
-      <w:r>
-        <w:rPr>
-          <w:rStyle w:val="Emphasis"/>
-          <w:lang w:val="en-US"/>
-        </w:rPr>
-        <w:t>&lt;your user&gt;</w:t>
-      </w:r>
-      <w:r>
-        <w:rPr>
-          <w:rStyle w:val="Emphasis"/>
-          <w:lang w:val="en-US"/>
-        </w:rPr>
-        <w:t xml:space="preserve">’ </w:t>
+        <w:t xml:space="preserve">‘&lt;your user&gt;’ </w:t>
       </w:r>
       <w:r>
         <w:rPr>
@@ -3531,8 +3515,36 @@
         <w:rPr>
           <w:lang w:val="en-US"/>
         </w:rPr>
-        <w:t xml:space="preserve">On development stage you can publish the generated content with the script </w:t>
-      </w:r>
+        <w:t xml:space="preserve">On development stage you can </w:t>
+      </w:r>
+      <w:r>
+        <w:rPr>
+          <w:lang w:val="en-US"/>
+        </w:rPr>
+        <w:t xml:space="preserve">access </w:t>
+      </w:r>
+      <w:r>
+        <w:rPr>
+          <w:lang w:val="en-US"/>
+        </w:rPr>
+        <w:t>the ge</w:t>
+      </w:r>
+      <w:r>
+        <w:rPr>
+          <w:lang w:val="en-US"/>
+        </w:rPr>
+        <w:t>nerated content with the script</w:t>
+      </w:r>
+    </w:p>
+    <w:p>
+      <w:pPr>
+        <w:pStyle w:val="ListParagraph"/>
+        <w:rPr>
+          <w:rStyle w:val="Emphasis"/>
+          <w:lang w:val="en-US"/>
+        </w:rPr>
+      </w:pPr>
+      <w:proofErr w:type="gramStart"/>
       <w:r>
         <w:rPr>
           <w:rStyle w:val="Emphasis"/>
@@ -3545,249 +3557,44 @@
           <w:rStyle w:val="Emphasis"/>
           <w:lang w:val="en-US"/>
         </w:rPr>
-        <w:t>content_access.py</w:t>
-      </w:r>
-    </w:p>
-    <w:p>
-      <w:pPr>
-        <w:pStyle w:val="ListParagraph"/>
-        <w:rPr>
-          <w:lang w:val="en-US"/>
-        </w:rPr>
-      </w:pPr>
-      <w:r>
-        <w:rPr>
-          <w:lang w:val="en-US"/>
-        </w:rPr>
-        <w:t xml:space="preserve"> Please uncomment the following</w:t>
-      </w:r>
-      <w:r>
-        <w:rPr>
-          <w:lang w:val="en-US"/>
-        </w:rPr>
-        <w:t xml:space="preserve"> lines</w:t>
-      </w:r>
-      <w:r>
-        <w:rPr>
-          <w:lang w:val="en-US"/>
-        </w:rPr>
-        <w:t xml:space="preserve"> on the page api/weather.py in order to make the content accessible via the backend endpoint</w:t>
-      </w:r>
-    </w:p>
-    <w:p>
-      <w:pPr>
-        <w:ind w:left="708"/>
-        <w:rPr>
-          <w:i/>
-          <w:iCs/>
-          <w:lang w:val="en-US"/>
-        </w:rPr>
-      </w:pPr>
-      <w:r>
-        <w:rPr>
-          <w:rStyle w:val="Emphasis"/>
-          <w:lang w:val="en-US"/>
-        </w:rPr>
-        <w:t>#for development only</w:t>
-      </w:r>
-      <w:r>
-        <w:rPr>
-          <w:rStyle w:val="Emphasis"/>
-          <w:lang w:val="en-US"/>
-        </w:rPr>
-        <w:br/>
-        <w:t xml:space="preserve">from </w:t>
-      </w:r>
-      <w:proofErr w:type="spellStart"/>
-      <w:r>
-        <w:rPr>
-          <w:rStyle w:val="Emphasis"/>
-          <w:lang w:val="en-US"/>
-        </w:rPr>
-        <w:t>content_access</w:t>
-      </w:r>
-      <w:proofErr w:type="spellEnd"/>
-      <w:r>
-        <w:rPr>
-          <w:rStyle w:val="Emphasis"/>
-          <w:lang w:val="en-US"/>
-        </w:rPr>
-        <w:t xml:space="preserve"> import </w:t>
-      </w:r>
-      <w:proofErr w:type="spellStart"/>
-      <w:r>
-        <w:rPr>
-          <w:rStyle w:val="Emphasis"/>
-          <w:lang w:val="en-US"/>
-        </w:rPr>
-        <w:t>get_image</w:t>
-      </w:r>
-      <w:proofErr w:type="spellEnd"/>
-      <w:r>
-        <w:rPr>
-          <w:rStyle w:val="Emphasis"/>
-          <w:lang w:val="en-US"/>
-        </w:rPr>
-        <w:br/>
-        <w:t xml:space="preserve">from </w:t>
-      </w:r>
-      <w:proofErr w:type="spellStart"/>
-      <w:r>
-        <w:rPr>
-          <w:rStyle w:val="Emphasis"/>
-          <w:lang w:val="en-US"/>
-        </w:rPr>
-        <w:t>content_access</w:t>
-      </w:r>
-      <w:proofErr w:type="spellEnd"/>
-      <w:r>
-        <w:rPr>
-          <w:rStyle w:val="Emphasis"/>
-          <w:lang w:val="en-US"/>
-        </w:rPr>
-        <w:t xml:space="preserve"> import </w:t>
-      </w:r>
-      <w:proofErr w:type="spellStart"/>
-      <w:r>
-        <w:rPr>
-          <w:rStyle w:val="Emphasis"/>
-          <w:lang w:val="en-US"/>
-        </w:rPr>
-        <w:t>get_wind</w:t>
-      </w:r>
-      <w:proofErr w:type="spellEnd"/>
-      <w:r>
-        <w:rPr>
-          <w:rStyle w:val="Emphasis"/>
-          <w:lang w:val="en-US"/>
-        </w:rPr>
-        <w:br/>
-      </w:r>
-      <w:proofErr w:type="spellStart"/>
-      <w:r>
-        <w:rPr>
-          <w:rStyle w:val="Emphasis"/>
-          <w:lang w:val="en-US"/>
-        </w:rPr>
-        <w:t>app.add_url_rule</w:t>
-      </w:r>
-      <w:proofErr w:type="spellEnd"/>
-      <w:r>
-        <w:rPr>
-          <w:rStyle w:val="Emphasis"/>
-          <w:lang w:val="en-US"/>
-        </w:rPr>
-        <w:t>( '/images/</w:t>
-      </w:r>
-      <w:r>
-        <w:rPr>
-          <w:rStyle w:val="Emphasis"/>
-          <w:lang w:val="en-US"/>
-        </w:rPr>
-        <w:t>&lt;type&gt;/</w:t>
-      </w:r>
-      <w:r>
-        <w:rPr>
-          <w:rStyle w:val="Emphasis"/>
-          <w:lang w:val="en-US"/>
-        </w:rPr>
-        <w:t>&lt;image&gt;', '</w:t>
-      </w:r>
-      <w:proofErr w:type="spellStart"/>
-      <w:r>
-        <w:rPr>
-          <w:rStyle w:val="Emphasis"/>
-          <w:lang w:val="en-US"/>
-        </w:rPr>
-        <w:t>get_image</w:t>
-      </w:r>
-      <w:proofErr w:type="spellEnd"/>
-      <w:r>
-        <w:rPr>
-          <w:rStyle w:val="Emphasis"/>
-          <w:lang w:val="en-US"/>
-        </w:rPr>
-        <w:t xml:space="preserve">', </w:t>
-      </w:r>
-      <w:proofErr w:type="spellStart"/>
-      <w:r>
-        <w:rPr>
-          <w:rStyle w:val="Emphasis"/>
-          <w:lang w:val="en-US"/>
-        </w:rPr>
-        <w:t>get_image</w:t>
-      </w:r>
-      <w:proofErr w:type="spellEnd"/>
-      <w:r>
-        <w:rPr>
-          <w:rStyle w:val="Emphasis"/>
-          <w:lang w:val="en-US"/>
-        </w:rPr>
-        <w:t>, methods=['GET'])</w:t>
-      </w:r>
-      <w:r>
-        <w:rPr>
-          <w:rStyle w:val="Emphasis"/>
-          <w:lang w:val="en-US"/>
-        </w:rPr>
-        <w:br/>
-      </w:r>
-      <w:proofErr w:type="spellStart"/>
-      <w:r>
-        <w:rPr>
-          <w:rStyle w:val="Emphasis"/>
-          <w:lang w:val="en-US"/>
-        </w:rPr>
-        <w:t>app.add_url_rule</w:t>
-      </w:r>
-      <w:proofErr w:type="spellEnd"/>
-      <w:r>
-        <w:rPr>
-          <w:rStyle w:val="Emphasis"/>
-          <w:lang w:val="en-US"/>
-        </w:rPr>
-        <w:t>( '/images/wind/&lt;wind&gt;', '</w:t>
-      </w:r>
-      <w:proofErr w:type="spellStart"/>
-      <w:r>
-        <w:rPr>
-          <w:rStyle w:val="Emphasis"/>
-          <w:lang w:val="en-US"/>
-        </w:rPr>
-        <w:t>get_wind</w:t>
-      </w:r>
-      <w:proofErr w:type="spellEnd"/>
-      <w:r>
-        <w:rPr>
-          <w:rStyle w:val="Emphasis"/>
-          <w:lang w:val="en-US"/>
-        </w:rPr>
-        <w:t xml:space="preserve">', </w:t>
-      </w:r>
-      <w:proofErr w:type="spellStart"/>
-      <w:r>
-        <w:rPr>
-          <w:rStyle w:val="Emphasis"/>
-          <w:lang w:val="en-US"/>
-        </w:rPr>
-        <w:t>get_wind</w:t>
-      </w:r>
-      <w:proofErr w:type="spellEnd"/>
-      <w:r>
-        <w:rPr>
-          <w:rStyle w:val="Emphasis"/>
-          <w:lang w:val="en-US"/>
-        </w:rPr>
-        <w:t>, methods=['GET'])</w:t>
-      </w:r>
-      <w:r>
-        <w:rPr>
-          <w:rStyle w:val="Emphasis"/>
-          <w:lang w:val="en-US"/>
-        </w:rPr>
-        <w:br/>
-        <w:t>#end of for development</w:t>
-      </w:r>
+        <w:t>weather_test</w:t>
+      </w:r>
+      <w:r>
+        <w:rPr>
+          <w:rStyle w:val="Emphasis"/>
+          <w:lang w:val="en-US"/>
+        </w:rPr>
+        <w:t>s.py</w:t>
+      </w:r>
+      <w:proofErr w:type="gramEnd"/>
+    </w:p>
+    <w:p>
+      <w:pPr>
+        <w:pStyle w:val="ListParagraph"/>
+        <w:rPr>
+          <w:rStyle w:val="Emphasis"/>
+          <w:i w:val="0"/>
+          <w:lang w:val="en-US"/>
+        </w:rPr>
+      </w:pPr>
+      <w:r>
+        <w:rPr>
+          <w:rStyle w:val="Emphasis"/>
+          <w:i w:val="0"/>
+          <w:lang w:val="en-US"/>
+        </w:rPr>
+        <w:t>The script could be used as an endpoint to the backend on development stage</w:t>
+      </w:r>
+      <w:r>
+        <w:rPr>
+          <w:rStyle w:val="Emphasis"/>
+          <w:i w:val="0"/>
+          <w:lang w:val="en-US"/>
+        </w:rPr>
+        <w:t xml:space="preserve"> instead of weather.py</w:t>
+      </w:r>
+      <w:bookmarkStart w:id="0" w:name="_GoBack"/>
+      <w:bookmarkEnd w:id="0"/>
     </w:p>
     <w:sectPr>
       <w:pgSz w:w="11906" w:h="16838"/>

</xml_diff>